<commit_message>
Release 1.2 with custom models
</commit_message>
<xml_diff>
--- a/doc/NLU.docx
+++ b/doc/NLU.docx
@@ -387,16 +387,16 @@
         <w:tblLook w:val="0000" w:firstRow="0" w:lastRow="0" w:firstColumn="0" w:lastColumn="0" w:noHBand="0" w:noVBand="0"/>
       </w:tblPr>
       <w:tblGrid>
-        <w:gridCol w:w="1260"/>
-        <w:gridCol w:w="900"/>
-        <w:gridCol w:w="899"/>
-        <w:gridCol w:w="3286"/>
-        <w:gridCol w:w="1934"/>
+        <w:gridCol w:w="1255"/>
+        <w:gridCol w:w="896"/>
+        <w:gridCol w:w="1130"/>
+        <w:gridCol w:w="3134"/>
+        <w:gridCol w:w="1864"/>
       </w:tblGrid>
       <w:tr>
         <w:tc>
           <w:tcPr>
-            <w:tcW w:w="1260" w:type="dxa"/>
+            <w:tcW w:w="1255" w:type="dxa"/>
             <w:tcBorders>
               <w:top w:val="single" w:sz="6" w:space="0" w:color="00000A"/>
               <w:left w:val="single" w:sz="6" w:space="0" w:color="00000A"/>
@@ -428,7 +428,7 @@
         </w:tc>
         <w:tc>
           <w:tcPr>
-            <w:tcW w:w="900" w:type="dxa"/>
+            <w:tcW w:w="896" w:type="dxa"/>
             <w:tcBorders>
               <w:top w:val="single" w:sz="6" w:space="0" w:color="00000A"/>
               <w:left w:val="single" w:sz="6" w:space="0" w:color="00000A"/>
@@ -460,7 +460,7 @@
         </w:tc>
         <w:tc>
           <w:tcPr>
-            <w:tcW w:w="899" w:type="dxa"/>
+            <w:tcW w:w="1130" w:type="dxa"/>
             <w:tcBorders>
               <w:top w:val="single" w:sz="6" w:space="0" w:color="00000A"/>
               <w:left w:val="single" w:sz="6" w:space="0" w:color="00000A"/>
@@ -492,7 +492,7 @@
         </w:tc>
         <w:tc>
           <w:tcPr>
-            <w:tcW w:w="3286" w:type="dxa"/>
+            <w:tcW w:w="3134" w:type="dxa"/>
             <w:tcBorders>
               <w:top w:val="single" w:sz="6" w:space="0" w:color="00000A"/>
               <w:left w:val="single" w:sz="6" w:space="0" w:color="00000A"/>
@@ -524,7 +524,7 @@
         </w:tc>
         <w:tc>
           <w:tcPr>
-            <w:tcW w:w="1934" w:type="dxa"/>
+            <w:tcW w:w="1864" w:type="dxa"/>
             <w:tcBorders>
               <w:top w:val="single" w:sz="6" w:space="0" w:color="00000A"/>
               <w:left w:val="single" w:sz="6" w:space="0" w:color="00000A"/>
@@ -556,9 +556,12 @@
         </w:tc>
       </w:tr>
       <w:tr>
+        <w:trPr>
+          <w:trHeight w:val="399"/>
+        </w:trPr>
         <w:tc>
           <w:tcPr>
-            <w:tcW w:w="1260" w:type="dxa"/>
+            <w:tcW w:w="1255" w:type="dxa"/>
             <w:tcBorders>
               <w:top w:val="single" w:sz="6" w:space="0" w:color="00000A"/>
               <w:left w:val="single" w:sz="6" w:space="0" w:color="00000A"/>
@@ -599,7 +602,7 @@
         </w:tc>
         <w:tc>
           <w:tcPr>
-            <w:tcW w:w="900" w:type="dxa"/>
+            <w:tcW w:w="896" w:type="dxa"/>
             <w:tcBorders>
               <w:top w:val="single" w:sz="6" w:space="0" w:color="00000A"/>
               <w:left w:val="single" w:sz="6" w:space="0" w:color="00000A"/>
@@ -628,7 +631,7 @@
         </w:tc>
         <w:tc>
           <w:tcPr>
-            <w:tcW w:w="899" w:type="dxa"/>
+            <w:tcW w:w="1130" w:type="dxa"/>
             <w:tcBorders>
               <w:top w:val="single" w:sz="6" w:space="0" w:color="00000A"/>
               <w:left w:val="single" w:sz="6" w:space="0" w:color="00000A"/>
@@ -657,7 +660,7 @@
         </w:tc>
         <w:tc>
           <w:tcPr>
-            <w:tcW w:w="3286" w:type="dxa"/>
+            <w:tcW w:w="3134" w:type="dxa"/>
             <w:tcBorders>
               <w:top w:val="single" w:sz="6" w:space="0" w:color="00000A"/>
               <w:left w:val="single" w:sz="6" w:space="0" w:color="00000A"/>
@@ -686,7 +689,7 @@
         </w:tc>
         <w:tc>
           <w:tcPr>
-            <w:tcW w:w="1934" w:type="dxa"/>
+            <w:tcW w:w="1864" w:type="dxa"/>
             <w:tcBorders>
               <w:top w:val="single" w:sz="6" w:space="0" w:color="00000A"/>
               <w:left w:val="single" w:sz="6" w:space="0" w:color="00000A"/>
@@ -717,7 +720,7 @@
       <w:tr>
         <w:tc>
           <w:tcPr>
-            <w:tcW w:w="1260" w:type="dxa"/>
+            <w:tcW w:w="1255" w:type="dxa"/>
             <w:tcBorders>
               <w:top w:val="single" w:sz="6" w:space="0" w:color="00000A"/>
               <w:left w:val="single" w:sz="6" w:space="0" w:color="00000A"/>
@@ -736,11 +739,17 @@
                 <w:rFonts w:ascii="Calibri" w:hAnsi="Calibri"/>
               </w:rPr>
             </w:pPr>
+            <w:r>
+              <w:rPr>
+                <w:rFonts w:ascii="Calibri" w:hAnsi="Calibri"/>
+              </w:rPr>
+              <w:t>19/10/2017</w:t>
+            </w:r>
           </w:p>
         </w:tc>
         <w:tc>
           <w:tcPr>
-            <w:tcW w:w="900" w:type="dxa"/>
+            <w:tcW w:w="896" w:type="dxa"/>
             <w:tcBorders>
               <w:top w:val="single" w:sz="6" w:space="0" w:color="00000A"/>
               <w:left w:val="single" w:sz="6" w:space="0" w:color="00000A"/>
@@ -759,11 +768,23 @@
                 <w:rFonts w:ascii="Calibri" w:hAnsi="Calibri"/>
               </w:rPr>
             </w:pPr>
+            <w:r>
+              <w:rPr>
+                <w:rFonts w:ascii="Calibri" w:hAnsi="Calibri"/>
+              </w:rPr>
+              <w:t>1.1.</w:t>
+            </w:r>
+            <w:r>
+              <w:rPr>
+                <w:rFonts w:ascii="Calibri" w:hAnsi="Calibri"/>
+              </w:rPr>
+              <w:t>x</w:t>
+            </w:r>
           </w:p>
         </w:tc>
         <w:tc>
           <w:tcPr>
-            <w:tcW w:w="899" w:type="dxa"/>
+            <w:tcW w:w="1130" w:type="dxa"/>
             <w:tcBorders>
               <w:top w:val="single" w:sz="6" w:space="0" w:color="00000A"/>
               <w:left w:val="single" w:sz="6" w:space="0" w:color="00000A"/>
@@ -782,11 +803,23 @@
                 <w:rFonts w:ascii="Calibri" w:hAnsi="Calibri"/>
               </w:rPr>
             </w:pPr>
+            <w:r>
+              <w:rPr>
+                <w:rFonts w:ascii="Calibri" w:hAnsi="Calibri"/>
+              </w:rPr>
+              <w:t>Controlled</w:t>
+            </w:r>
+            <w:r>
+              <w:rPr>
+                <w:rFonts w:ascii="Calibri" w:hAnsi="Calibri"/>
+              </w:rPr>
+              <w:t xml:space="preserve"> Release</w:t>
+            </w:r>
           </w:p>
         </w:tc>
         <w:tc>
           <w:tcPr>
-            <w:tcW w:w="3286" w:type="dxa"/>
+            <w:tcW w:w="3134" w:type="dxa"/>
             <w:tcBorders>
               <w:top w:val="single" w:sz="6" w:space="0" w:color="00000A"/>
               <w:left w:val="single" w:sz="6" w:space="0" w:color="00000A"/>
@@ -805,11 +838,17 @@
                 <w:rFonts w:ascii="Calibri" w:hAnsi="Calibri"/>
               </w:rPr>
             </w:pPr>
+            <w:r>
+              <w:rPr>
+                <w:rFonts w:ascii="Calibri" w:hAnsi="Calibri"/>
+              </w:rPr>
+              <w:t>Added support for custom models</w:t>
+            </w:r>
           </w:p>
         </w:tc>
         <w:tc>
           <w:tcPr>
-            <w:tcW w:w="1934" w:type="dxa"/>
+            <w:tcW w:w="1864" w:type="dxa"/>
             <w:tcBorders>
               <w:top w:val="single" w:sz="6" w:space="0" w:color="00000A"/>
               <w:left w:val="single" w:sz="6" w:space="0" w:color="00000A"/>
@@ -828,6 +867,165 @@
                 <w:rFonts w:ascii="Calibri" w:hAnsi="Calibri"/>
               </w:rPr>
             </w:pPr>
+            <w:r>
+              <w:rPr>
+                <w:rFonts w:ascii="Calibri" w:hAnsi="Calibri"/>
+              </w:rPr>
+              <w:t>Martin Saunders</w:t>
+            </w:r>
+          </w:p>
+        </w:tc>
+      </w:tr>
+      <w:tr>
+        <w:tc>
+          <w:tcPr>
+            <w:tcW w:w="1255" w:type="dxa"/>
+            <w:tcBorders>
+              <w:top w:val="single" w:sz="6" w:space="0" w:color="00000A"/>
+              <w:left w:val="single" w:sz="6" w:space="0" w:color="00000A"/>
+              <w:bottom w:val="single" w:sz="6" w:space="0" w:color="00000A"/>
+              <w:right w:val="single" w:sz="6" w:space="0" w:color="00000A"/>
+            </w:tcBorders>
+            <w:shd w:val="clear" w:color="auto" w:fill="auto"/>
+            <w:tcMar>
+              <w:left w:w="107" w:type="dxa"/>
+            </w:tcMar>
+          </w:tcPr>
+          <w:p>
+            <w:pPr>
+              <w:pStyle w:val="Tabletext"/>
+              <w:rPr>
+                <w:rFonts w:ascii="Calibri" w:hAnsi="Calibri"/>
+              </w:rPr>
+            </w:pPr>
+            <w:r>
+              <w:rPr>
+                <w:rFonts w:ascii="Calibri" w:hAnsi="Calibri"/>
+              </w:rPr>
+              <w:t>23</w:t>
+            </w:r>
+            <w:r>
+              <w:rPr>
+                <w:rFonts w:ascii="Calibri" w:hAnsi="Calibri"/>
+              </w:rPr>
+              <w:t>/10/2017</w:t>
+            </w:r>
+          </w:p>
+        </w:tc>
+        <w:tc>
+          <w:tcPr>
+            <w:tcW w:w="896" w:type="dxa"/>
+            <w:tcBorders>
+              <w:top w:val="single" w:sz="6" w:space="0" w:color="00000A"/>
+              <w:left w:val="single" w:sz="6" w:space="0" w:color="00000A"/>
+              <w:bottom w:val="single" w:sz="6" w:space="0" w:color="00000A"/>
+              <w:right w:val="single" w:sz="6" w:space="0" w:color="00000A"/>
+            </w:tcBorders>
+            <w:shd w:val="clear" w:color="auto" w:fill="auto"/>
+            <w:tcMar>
+              <w:left w:w="107" w:type="dxa"/>
+            </w:tcMar>
+          </w:tcPr>
+          <w:p>
+            <w:pPr>
+              <w:pStyle w:val="Tabletext"/>
+              <w:rPr>
+                <w:rFonts w:ascii="Calibri" w:hAnsi="Calibri"/>
+              </w:rPr>
+            </w:pPr>
+            <w:r>
+              <w:rPr>
+                <w:rFonts w:ascii="Calibri" w:hAnsi="Calibri"/>
+              </w:rPr>
+              <w:t>1.2.0</w:t>
+            </w:r>
+          </w:p>
+        </w:tc>
+        <w:tc>
+          <w:tcPr>
+            <w:tcW w:w="1130" w:type="dxa"/>
+            <w:tcBorders>
+              <w:top w:val="single" w:sz="6" w:space="0" w:color="00000A"/>
+              <w:left w:val="single" w:sz="6" w:space="0" w:color="00000A"/>
+              <w:bottom w:val="single" w:sz="6" w:space="0" w:color="00000A"/>
+              <w:right w:val="single" w:sz="6" w:space="0" w:color="00000A"/>
+            </w:tcBorders>
+            <w:shd w:val="clear" w:color="auto" w:fill="auto"/>
+            <w:tcMar>
+              <w:left w:w="107" w:type="dxa"/>
+            </w:tcMar>
+          </w:tcPr>
+          <w:p>
+            <w:pPr>
+              <w:pStyle w:val="Tabletext"/>
+              <w:rPr>
+                <w:rFonts w:ascii="Calibri" w:hAnsi="Calibri"/>
+              </w:rPr>
+            </w:pPr>
+            <w:r>
+              <w:rPr>
+                <w:rFonts w:ascii="Calibri" w:hAnsi="Calibri"/>
+              </w:rPr>
+              <w:t>Release</w:t>
+            </w:r>
+          </w:p>
+        </w:tc>
+        <w:tc>
+          <w:tcPr>
+            <w:tcW w:w="3134" w:type="dxa"/>
+            <w:tcBorders>
+              <w:top w:val="single" w:sz="6" w:space="0" w:color="00000A"/>
+              <w:left w:val="single" w:sz="6" w:space="0" w:color="00000A"/>
+              <w:bottom w:val="single" w:sz="6" w:space="0" w:color="00000A"/>
+              <w:right w:val="single" w:sz="6" w:space="0" w:color="00000A"/>
+            </w:tcBorders>
+            <w:shd w:val="clear" w:color="auto" w:fill="auto"/>
+            <w:tcMar>
+              <w:left w:w="107" w:type="dxa"/>
+            </w:tcMar>
+          </w:tcPr>
+          <w:p>
+            <w:pPr>
+              <w:pStyle w:val="Tabletext"/>
+              <w:rPr>
+                <w:rFonts w:ascii="Calibri" w:hAnsi="Calibri"/>
+              </w:rPr>
+            </w:pPr>
+            <w:r>
+              <w:rPr>
+                <w:rFonts w:ascii="Calibri" w:hAnsi="Calibri"/>
+              </w:rPr>
+              <w:t>Added support for custom models</w:t>
+            </w:r>
+          </w:p>
+        </w:tc>
+        <w:tc>
+          <w:tcPr>
+            <w:tcW w:w="1864" w:type="dxa"/>
+            <w:tcBorders>
+              <w:top w:val="single" w:sz="6" w:space="0" w:color="00000A"/>
+              <w:left w:val="single" w:sz="6" w:space="0" w:color="00000A"/>
+              <w:bottom w:val="single" w:sz="6" w:space="0" w:color="00000A"/>
+              <w:right w:val="single" w:sz="6" w:space="0" w:color="00000A"/>
+            </w:tcBorders>
+            <w:shd w:val="clear" w:color="auto" w:fill="auto"/>
+            <w:tcMar>
+              <w:left w:w="107" w:type="dxa"/>
+            </w:tcMar>
+          </w:tcPr>
+          <w:p>
+            <w:pPr>
+              <w:pStyle w:val="Tabletext"/>
+              <w:rPr>
+                <w:rFonts w:ascii="Calibri" w:hAnsi="Calibri"/>
+              </w:rPr>
+            </w:pPr>
+            <w:r>
+              <w:rPr>
+                <w:rFonts w:ascii="Calibri" w:hAnsi="Calibri"/>
+              </w:rPr>
+              <w:t>Martin Saunders</w:t>
+            </w:r>
           </w:p>
         </w:tc>
       </w:tr>
@@ -1023,7 +1221,7 @@
           <w:rFonts w:ascii="Calibri" w:hAnsi="Calibri"/>
           <w:noProof/>
         </w:rPr>
-        <w:t>Purpose</w:t>
+        <w:t>Introduction</w:t>
       </w:r>
       <w:r>
         <w:rPr>
@@ -1041,7 +1239,86 @@
         <w:rPr>
           <w:noProof/>
         </w:rPr>
-        <w:instrText xml:space="preserve"> PAGEREF _Toc479256082 \h </w:instrText>
+        <w:instrText xml:space="preserve"> PAGEREF _Toc496547608 \h </w:instrText>
+      </w:r>
+      <w:r>
+        <w:rPr>
+          <w:noProof/>
+        </w:rPr>
+      </w:r>
+      <w:r>
+        <w:rPr>
+          <w:noProof/>
+        </w:rPr>
+        <w:fldChar w:fldCharType="separate"/>
+      </w:r>
+      <w:r>
+        <w:rPr>
+          <w:noProof/>
+        </w:rPr>
+        <w:t>3</w:t>
+      </w:r>
+      <w:r>
+        <w:rPr>
+          <w:noProof/>
+        </w:rPr>
+        <w:fldChar w:fldCharType="end"/>
+      </w:r>
+    </w:p>
+    <w:p>
+      <w:pPr>
+        <w:pStyle w:val="TOC2"/>
+        <w:tabs>
+          <w:tab w:val="left" w:pos="600"/>
+          <w:tab w:val="right" w:leader="dot" w:pos="8463"/>
+        </w:tabs>
+        <w:rPr>
+          <w:rFonts w:eastAsiaTheme="minorEastAsia" w:cstheme="minorBidi"/>
+          <w:noProof/>
+          <w:sz w:val="24"/>
+          <w:szCs w:val="24"/>
+          <w:lang w:val="en-GB" w:eastAsia="en-GB"/>
+        </w:rPr>
+      </w:pPr>
+      <w:r>
+        <w:rPr>
+          <w:noProof/>
+        </w:rPr>
+        <w:t>1.1</w:t>
+      </w:r>
+      <w:r>
+        <w:rPr>
+          <w:rFonts w:eastAsiaTheme="minorEastAsia" w:cstheme="minorBidi"/>
+          <w:noProof/>
+          <w:sz w:val="24"/>
+          <w:szCs w:val="24"/>
+          <w:lang w:val="en-GB" w:eastAsia="en-GB"/>
+        </w:rPr>
+        <w:tab/>
+      </w:r>
+      <w:r>
+        <w:rPr>
+          <w:noProof/>
+        </w:rPr>
+        <w:t>Languages Supported</w:t>
+      </w:r>
+      <w:r>
+        <w:rPr>
+          <w:noProof/>
+        </w:rPr>
+        <w:tab/>
+      </w:r>
+      <w:r>
+        <w:rPr>
+          <w:noProof/>
+        </w:rPr>
+        <w:fldChar w:fldCharType="begin"/>
+      </w:r>
+      <w:r>
+        <w:rPr>
+          <w:noProof/>
+        </w:rPr>
+        <w:instrText xml:space="preserve"> PAGEREF _Toc496547609 \h </w:instrText>
       </w:r>
       <w:r>
         <w:rPr>
@@ -1124,7 +1401,7 @@
         <w:rPr>
           <w:noProof/>
         </w:rPr>
-        <w:instrText xml:space="preserve"> PAGEREF _Toc479256083 \h </w:instrText>
+        <w:instrText xml:space="preserve"> PAGEREF _Toc496547610 \h </w:instrText>
       </w:r>
       <w:r>
         <w:rPr>
@@ -1203,7 +1480,7 @@
         <w:rPr>
           <w:noProof/>
         </w:rPr>
-        <w:instrText xml:space="preserve"> PAGEREF _Toc479256084 \h </w:instrText>
+        <w:instrText xml:space="preserve"> PAGEREF _Toc496547611 \h </w:instrText>
       </w:r>
       <w:r>
         <w:rPr>
@@ -1282,7 +1559,7 @@
         <w:rPr>
           <w:noProof/>
         </w:rPr>
-        <w:instrText xml:space="preserve"> PAGEREF _Toc479256085 \h </w:instrText>
+        <w:instrText xml:space="preserve"> PAGEREF _Toc496547612 \h </w:instrText>
       </w:r>
       <w:r>
         <w:rPr>
@@ -1354,6 +1631,7 @@
         </w:rPr>
       </w:pPr>
       <w:bookmarkStart w:id="0" w:name="_Toc383109082"/>
+      <w:bookmarkStart w:id="1" w:name="_Toc496547608"/>
       <w:bookmarkEnd w:id="0"/>
       <w:r>
         <w:rPr>
@@ -1364,6 +1642,7 @@
         <w:lastRenderedPageBreak/>
         <w:t>Introduction</w:t>
       </w:r>
+      <w:bookmarkEnd w:id="1"/>
     </w:p>
     <w:p>
       <w:pPr>
@@ -1401,7 +1680,19 @@
         <w:rPr>
           <w:rFonts w:asciiTheme="minorHAnsi" w:hAnsiTheme="minorHAnsi"/>
         </w:rPr>
-        <w:t>This NLU annotator allows those identified semantic features to be annotated and utilised in any UIMA compliant pipeline such as Watson Explorer Content Analytics server to Content Analytics Studio.</w:t>
+        <w:t>This NLU annotator allows those identified semantic features to be annotated and utilised in any UIMA compliant pipeline such as Watson Expl</w:t>
+      </w:r>
+      <w:r>
+        <w:rPr>
+          <w:rFonts w:asciiTheme="minorHAnsi" w:hAnsiTheme="minorHAnsi"/>
+        </w:rPr>
+        <w:t>orer Content Analytics server and</w:t>
+      </w:r>
+      <w:r>
+        <w:rPr>
+          <w:rFonts w:asciiTheme="minorHAnsi" w:hAnsiTheme="minorHAnsi"/>
+        </w:rPr>
+        <w:t xml:space="preserve"> Content Analytics Studio.</w:t>
       </w:r>
     </w:p>
     <w:p>
@@ -1461,6 +1752,13 @@
         <w:br/>
         <w:t>Identify people, cities, organisations and many other entity types in the text</w:t>
       </w:r>
+      <w:r>
+        <w:rPr>
+          <w:rFonts w:asciiTheme="minorHAnsi" w:hAnsiTheme="minorHAnsi"/>
+          <w:lang w:val="en-GB" w:eastAsia="en-GB"/>
+        </w:rPr>
+        <w:t xml:space="preserve"> using the default model</w:t>
+      </w:r>
     </w:p>
     <w:p>
       <w:pPr>
@@ -1507,13 +1805,6 @@
         </w:rPr>
         <w:t>Emotion analysis on identified entities</w:t>
       </w:r>
-      <w:r>
-        <w:rPr>
-          <w:rFonts w:asciiTheme="minorHAnsi" w:hAnsiTheme="minorHAnsi"/>
-          <w:lang w:val="en-GB" w:eastAsia="en-GB"/>
-        </w:rPr>
-        <w:br/>
-      </w:r>
     </w:p>
     <w:p>
       <w:pPr>
@@ -1535,7 +1826,7 @@
           <w:rFonts w:asciiTheme="minorHAnsi" w:hAnsiTheme="minorHAnsi"/>
           <w:lang w:val="en-GB" w:eastAsia="en-GB"/>
         </w:rPr>
-        <w:t>Sentiment</w:t>
+        <w:t>Custom Entities</w:t>
       </w:r>
       <w:r>
         <w:rPr>
@@ -1543,14 +1834,7 @@
           <w:lang w:val="en-GB" w:eastAsia="en-GB"/>
         </w:rPr>
         <w:br/>
-        <w:t>Analyse the general sentiment of the document</w:t>
-      </w:r>
-      <w:r>
-        <w:rPr>
-          <w:rFonts w:asciiTheme="minorHAnsi" w:hAnsiTheme="minorHAnsi"/>
-          <w:lang w:val="en-GB" w:eastAsia="en-GB"/>
-        </w:rPr>
-        <w:br/>
+        <w:t xml:space="preserve">Identifies entities defined in a custom model deployed into NLU.  </w:t>
       </w:r>
     </w:p>
     <w:p>
@@ -1573,6 +1857,58 @@
           <w:rFonts w:asciiTheme="minorHAnsi" w:hAnsiTheme="minorHAnsi"/>
           <w:lang w:val="en-GB" w:eastAsia="en-GB"/>
         </w:rPr>
+        <w:t>Sentiment</w:t>
+      </w:r>
+      <w:r>
+        <w:rPr>
+          <w:rFonts w:asciiTheme="minorHAnsi" w:hAnsiTheme="minorHAnsi"/>
+          <w:lang w:val="en-GB" w:eastAsia="en-GB"/>
+        </w:rPr>
+        <w:br/>
+        <w:t>Analyse the ge</w:t>
+      </w:r>
+      <w:r>
+        <w:rPr>
+          <w:rFonts w:asciiTheme="minorHAnsi" w:hAnsiTheme="minorHAnsi"/>
+          <w:lang w:val="en-GB" w:eastAsia="en-GB"/>
+        </w:rPr>
+        <w:t xml:space="preserve">neral sentiment of the </w:t>
+      </w:r>
+      <w:r>
+        <w:rPr>
+          <w:rFonts w:asciiTheme="minorHAnsi" w:hAnsiTheme="minorHAnsi"/>
+          <w:lang w:val="en-GB" w:eastAsia="en-GB"/>
+        </w:rPr>
+        <w:t xml:space="preserve">entire </w:t>
+      </w:r>
+      <w:r>
+        <w:rPr>
+          <w:rFonts w:asciiTheme="minorHAnsi" w:hAnsiTheme="minorHAnsi"/>
+          <w:lang w:val="en-GB" w:eastAsia="en-GB"/>
+        </w:rPr>
+        <w:t>document</w:t>
+      </w:r>
+    </w:p>
+    <w:p>
+      <w:pPr>
+        <w:pStyle w:val="ListParagraph"/>
+        <w:widowControl/>
+        <w:numPr>
+          <w:ilvl w:val="0"/>
+          <w:numId w:val="9"/>
+        </w:numPr>
+        <w:suppressAutoHyphens w:val="0"/>
+        <w:spacing w:line="240" w:lineRule="auto"/>
+        <w:rPr>
+          <w:rFonts w:asciiTheme="minorHAnsi" w:hAnsiTheme="minorHAnsi"/>
+          <w:lang w:val="en-GB" w:eastAsia="en-GB"/>
+        </w:rPr>
+      </w:pPr>
+      <w:r>
+        <w:rPr>
+          <w:rFonts w:asciiTheme="minorHAnsi" w:hAnsiTheme="minorHAnsi"/>
+          <w:lang w:val="en-GB" w:eastAsia="en-GB"/>
+        </w:rPr>
         <w:t>Emotion</w:t>
       </w:r>
       <w:r>
@@ -1605,6 +1941,8 @@
         </w:rPr>
         <w:t xml:space="preserve">For </w:t>
       </w:r>
+      <w:bookmarkStart w:id="2" w:name="_GoBack"/>
+      <w:bookmarkEnd w:id="2"/>
       <w:proofErr w:type="gramStart"/>
       <w:r>
         <w:rPr>
@@ -1680,11 +2018,19 @@
           <w:rFonts w:asciiTheme="minorHAnsi" w:hAnsiTheme="minorHAnsi"/>
         </w:rPr>
       </w:pPr>
-      <w:r>
-        <w:rPr>
-          <w:rFonts w:asciiTheme="minorHAnsi" w:hAnsiTheme="minorHAnsi"/>
-        </w:rPr>
-        <w:t xml:space="preserve">Languages Supported </w:t>
+      <w:bookmarkStart w:id="3" w:name="_Toc496547609"/>
+      <w:r>
+        <w:rPr>
+          <w:rFonts w:asciiTheme="minorHAnsi" w:hAnsiTheme="minorHAnsi"/>
+        </w:rPr>
+        <w:t>Languages Supported</w:t>
+      </w:r>
+      <w:bookmarkEnd w:id="3"/>
+      <w:r>
+        <w:rPr>
+          <w:rFonts w:asciiTheme="minorHAnsi" w:hAnsiTheme="minorHAnsi"/>
+        </w:rPr>
+        <w:t xml:space="preserve"> </w:t>
       </w:r>
     </w:p>
     <w:p>
@@ -1737,23 +2083,28 @@
           <w:sz w:val="20"/>
           <w:szCs w:val="20"/>
         </w:rPr>
-        <w:t xml:space="preserve">Entities:  </w:t>
-      </w:r>
-      <w:r>
+        <w:t>Entities:  Arabic, English, French, German, Italian, Portuguese, Russian, Spanish and Swedish</w:t>
+      </w:r>
+      <w:r>
+        <w:t>.</w:t>
+      </w:r>
+    </w:p>
+    <w:p>
+      <w:pPr>
+        <w:ind w:left="576"/>
         <w:rPr>
           <w:rFonts w:asciiTheme="minorHAnsi" w:hAnsiTheme="minorHAnsi"/>
           <w:sz w:val="20"/>
           <w:szCs w:val="20"/>
         </w:rPr>
-        <w:t>Arabic</w:t>
-      </w:r>
+      </w:pPr>
       <w:r>
         <w:rPr>
           <w:rFonts w:asciiTheme="minorHAnsi" w:hAnsiTheme="minorHAnsi"/>
           <w:sz w:val="20"/>
           <w:szCs w:val="20"/>
         </w:rPr>
-        <w:t xml:space="preserve">, </w:t>
+        <w:t>Emotion</w:t>
       </w:r>
       <w:r>
         <w:rPr>
@@ -1761,7 +2112,7 @@
           <w:sz w:val="20"/>
           <w:szCs w:val="20"/>
         </w:rPr>
-        <w:t>English</w:t>
+        <w:t>: English</w:t>
       </w:r>
       <w:r>
         <w:rPr>
@@ -1769,15 +2120,20 @@
           <w:sz w:val="20"/>
           <w:szCs w:val="20"/>
         </w:rPr>
-        <w:t xml:space="preserve">, </w:t>
-      </w:r>
+        <w:t xml:space="preserve"> only</w:t>
+      </w:r>
+    </w:p>
+    <w:p>
+      <w:pPr>
+        <w:ind w:left="576"/>
+      </w:pPr>
       <w:r>
         <w:rPr>
           <w:rFonts w:asciiTheme="minorHAnsi" w:hAnsiTheme="minorHAnsi"/>
           <w:sz w:val="20"/>
           <w:szCs w:val="20"/>
         </w:rPr>
-        <w:t>French</w:t>
+        <w:t>Sentiment</w:t>
       </w:r>
       <w:r>
         <w:rPr>
@@ -1785,7 +2141,7 @@
           <w:sz w:val="20"/>
           <w:szCs w:val="20"/>
         </w:rPr>
-        <w:t xml:space="preserve">, </w:t>
+        <w:t>:  Arabic, English, French, German, Italian, Portuguese, Russian</w:t>
       </w:r>
       <w:r>
         <w:rPr>
@@ -1793,15 +2149,16 @@
           <w:sz w:val="20"/>
           <w:szCs w:val="20"/>
         </w:rPr>
-        <w:t>German</w:t>
-      </w:r>
+        <w:t xml:space="preserve"> </w:t>
+      </w:r>
+      <w:proofErr w:type="gramStart"/>
       <w:r>
         <w:rPr>
           <w:rFonts w:asciiTheme="minorHAnsi" w:hAnsiTheme="minorHAnsi"/>
           <w:sz w:val="20"/>
           <w:szCs w:val="20"/>
         </w:rPr>
-        <w:t xml:space="preserve">, </w:t>
+        <w:t xml:space="preserve">and </w:t>
       </w:r>
       <w:r>
         <w:rPr>
@@ -1809,7 +2166,7 @@
           <w:sz w:val="20"/>
           <w:szCs w:val="20"/>
         </w:rPr>
-        <w:t>Italian</w:t>
+        <w:t xml:space="preserve"> </w:t>
       </w:r>
       <w:r>
         <w:rPr>
@@ -1817,167 +2174,20 @@
           <w:sz w:val="20"/>
           <w:szCs w:val="20"/>
         </w:rPr>
-        <w:t xml:space="preserve">, </w:t>
-      </w:r>
+        <w:t>Spanish</w:t>
+      </w:r>
+      <w:proofErr w:type="gramEnd"/>
       <w:r>
         <w:rPr>
           <w:rFonts w:asciiTheme="minorHAnsi" w:hAnsiTheme="minorHAnsi"/>
           <w:sz w:val="20"/>
           <w:szCs w:val="20"/>
         </w:rPr>
-        <w:t>Portuguese</w:t>
-      </w:r>
-      <w:r>
-        <w:rPr>
-          <w:rFonts w:asciiTheme="minorHAnsi" w:hAnsiTheme="minorHAnsi"/>
-          <w:sz w:val="20"/>
-          <w:szCs w:val="20"/>
-        </w:rPr>
-        <w:t xml:space="preserve">, </w:t>
-      </w:r>
-      <w:r>
-        <w:rPr>
-          <w:rFonts w:asciiTheme="minorHAnsi" w:hAnsiTheme="minorHAnsi"/>
-          <w:sz w:val="20"/>
-          <w:szCs w:val="20"/>
-        </w:rPr>
-        <w:t>Russian</w:t>
-      </w:r>
-      <w:r>
-        <w:rPr>
-          <w:rFonts w:asciiTheme="minorHAnsi" w:hAnsiTheme="minorHAnsi"/>
-          <w:sz w:val="20"/>
-          <w:szCs w:val="20"/>
-        </w:rPr>
-        <w:t xml:space="preserve">, Spanish </w:t>
-      </w:r>
-      <w:r>
-        <w:rPr>
-          <w:rFonts w:asciiTheme="minorHAnsi" w:hAnsiTheme="minorHAnsi"/>
-          <w:sz w:val="20"/>
-          <w:szCs w:val="20"/>
-        </w:rPr>
-        <w:t xml:space="preserve">and </w:t>
-      </w:r>
-      <w:r>
-        <w:rPr>
-          <w:rFonts w:asciiTheme="minorHAnsi" w:hAnsiTheme="minorHAnsi"/>
-          <w:sz w:val="20"/>
-          <w:szCs w:val="20"/>
-        </w:rPr>
-        <w:t>Swedish</w:t>
-      </w:r>
-      <w:r>
         <w:t>.</w:t>
       </w:r>
-    </w:p>
-    <w:p>
-      <w:pPr>
-        <w:ind w:left="576"/>
-        <w:rPr>
-          <w:rFonts w:asciiTheme="minorHAnsi" w:hAnsiTheme="minorHAnsi"/>
-          <w:sz w:val="20"/>
-          <w:szCs w:val="20"/>
-        </w:rPr>
-      </w:pPr>
-      <w:r>
-        <w:rPr>
-          <w:rFonts w:asciiTheme="minorHAnsi" w:hAnsiTheme="minorHAnsi"/>
-          <w:sz w:val="20"/>
-          <w:szCs w:val="20"/>
-        </w:rPr>
-        <w:t>Emotion</w:t>
-      </w:r>
-      <w:r>
-        <w:rPr>
-          <w:rFonts w:asciiTheme="minorHAnsi" w:hAnsiTheme="minorHAnsi"/>
-          <w:sz w:val="20"/>
-          <w:szCs w:val="20"/>
-        </w:rPr>
-        <w:t>: English</w:t>
-      </w:r>
-      <w:r>
-        <w:rPr>
-          <w:rFonts w:asciiTheme="minorHAnsi" w:hAnsiTheme="minorHAnsi"/>
-          <w:sz w:val="20"/>
-          <w:szCs w:val="20"/>
-        </w:rPr>
-        <w:t xml:space="preserve"> only</w:t>
-      </w:r>
-    </w:p>
-    <w:p>
-      <w:pPr>
-        <w:ind w:left="576"/>
-      </w:pPr>
-      <w:r>
-        <w:rPr>
-          <w:rFonts w:asciiTheme="minorHAnsi" w:hAnsiTheme="minorHAnsi"/>
-          <w:sz w:val="20"/>
-          <w:szCs w:val="20"/>
-        </w:rPr>
-        <w:t>Sentiment</w:t>
-      </w:r>
-      <w:r>
-        <w:rPr>
-          <w:rFonts w:asciiTheme="minorHAnsi" w:hAnsiTheme="minorHAnsi"/>
-          <w:sz w:val="20"/>
-          <w:szCs w:val="20"/>
-        </w:rPr>
-        <w:t>:  Arabic, English, French, German, Italian, Portuguese, Russian</w:t>
-      </w:r>
-      <w:r>
-        <w:rPr>
-          <w:rFonts w:asciiTheme="minorHAnsi" w:hAnsiTheme="minorHAnsi"/>
-          <w:sz w:val="20"/>
-          <w:szCs w:val="20"/>
-        </w:rPr>
+      <w:r>
         <w:t xml:space="preserve"> </w:t>
       </w:r>
-      <w:proofErr w:type="gramStart"/>
-      <w:r>
-        <w:rPr>
-          <w:rFonts w:asciiTheme="minorHAnsi" w:hAnsiTheme="minorHAnsi"/>
-          <w:sz w:val="20"/>
-          <w:szCs w:val="20"/>
-        </w:rPr>
-        <w:t xml:space="preserve">and </w:t>
-      </w:r>
-      <w:r>
-        <w:rPr>
-          <w:rFonts w:asciiTheme="minorHAnsi" w:hAnsiTheme="minorHAnsi"/>
-          <w:sz w:val="20"/>
-          <w:szCs w:val="20"/>
-        </w:rPr>
-        <w:t xml:space="preserve"> </w:t>
-      </w:r>
-      <w:r>
-        <w:rPr>
-          <w:rFonts w:asciiTheme="minorHAnsi" w:hAnsiTheme="minorHAnsi"/>
-          <w:sz w:val="20"/>
-          <w:szCs w:val="20"/>
-        </w:rPr>
-        <w:t>Spanish</w:t>
-      </w:r>
-      <w:proofErr w:type="gramEnd"/>
-      <w:r>
-        <w:rPr>
-          <w:rFonts w:asciiTheme="minorHAnsi" w:hAnsiTheme="minorHAnsi"/>
-          <w:sz w:val="20"/>
-          <w:szCs w:val="20"/>
-        </w:rPr>
-        <w:t>.</w:t>
-      </w:r>
-      <w:r>
-        <w:t xml:space="preserve"> </w:t>
-      </w:r>
-    </w:p>
-    <w:p>
-      <w:pPr>
-        <w:ind w:left="576"/>
-        <w:rPr>
-          <w:rFonts w:ascii="Calibri" w:hAnsi="Calibri"/>
-        </w:rPr>
-      </w:pPr>
       <w:r>
         <w:br w:type="page"/>
       </w:r>
@@ -1996,10 +2206,10 @@
           <w:szCs w:val="28"/>
         </w:rPr>
       </w:pPr>
-      <w:bookmarkStart w:id="1" w:name="_Toc383109083"/>
-      <w:bookmarkStart w:id="2" w:name="_Toc477976699"/>
-      <w:bookmarkStart w:id="3" w:name="_Toc479256083"/>
-      <w:bookmarkEnd w:id="1"/>
+      <w:bookmarkStart w:id="4" w:name="_Toc383109083"/>
+      <w:bookmarkStart w:id="5" w:name="_Toc477976699"/>
+      <w:bookmarkStart w:id="6" w:name="_Toc496547610"/>
+      <w:bookmarkEnd w:id="4"/>
       <w:r>
         <w:rPr>
           <w:rFonts w:ascii="Calibri" w:hAnsi="Calibri"/>
@@ -2009,8 +2219,8 @@
         <w:lastRenderedPageBreak/>
         <w:t>Installation</w:t>
       </w:r>
-      <w:bookmarkEnd w:id="2"/>
-      <w:bookmarkEnd w:id="3"/>
+      <w:bookmarkEnd w:id="5"/>
+      <w:bookmarkEnd w:id="6"/>
     </w:p>
     <w:p>
       <w:pPr>
@@ -2023,18 +2233,18 @@
           <w:rFonts w:asciiTheme="minorHAnsi" w:hAnsiTheme="minorHAnsi"/>
         </w:rPr>
       </w:pPr>
-      <w:bookmarkStart w:id="4" w:name="_Toc383109084"/>
-      <w:bookmarkStart w:id="5" w:name="_Toc477976700"/>
-      <w:bookmarkStart w:id="6" w:name="_Toc479256084"/>
-      <w:bookmarkEnd w:id="4"/>
+      <w:bookmarkStart w:id="7" w:name="_Toc383109084"/>
+      <w:bookmarkStart w:id="8" w:name="_Toc477976700"/>
+      <w:bookmarkStart w:id="9" w:name="_Toc496547611"/>
+      <w:bookmarkEnd w:id="7"/>
       <w:r>
         <w:rPr>
           <w:rFonts w:asciiTheme="minorHAnsi" w:hAnsiTheme="minorHAnsi"/>
         </w:rPr>
         <w:t>Pre-Requisites</w:t>
       </w:r>
-      <w:bookmarkEnd w:id="5"/>
-      <w:bookmarkEnd w:id="6"/>
+      <w:bookmarkEnd w:id="8"/>
+      <w:bookmarkEnd w:id="9"/>
     </w:p>
     <w:p>
       <w:pPr>
@@ -2044,7 +2254,6 @@
           <w:numId w:val="3"/>
         </w:numPr>
       </w:pPr>
-      <w:bookmarkStart w:id="7" w:name="_GoBack"/>
       <w:r>
         <w:rPr>
           <w:rFonts w:asciiTheme="minorHAnsi" w:hAnsiTheme="minorHAnsi"/>
@@ -2288,11 +2497,7 @@
         </w:numPr>
       </w:pPr>
       <w:r>
-        <w:t xml:space="preserve">Credentials for an instance of the Watson NLU service </w:t>
-      </w:r>
-      <w:bookmarkEnd w:id="7"/>
-      <w:r>
-        <w:t xml:space="preserve">deployed in </w:t>
+        <w:t xml:space="preserve">Credentials for an instance of the Watson NLU service deployed in </w:t>
       </w:r>
       <w:proofErr w:type="spellStart"/>
       <w:r>
@@ -2320,18 +2525,18 @@
           <w:rFonts w:asciiTheme="minorHAnsi" w:hAnsiTheme="minorHAnsi"/>
         </w:rPr>
       </w:pPr>
-      <w:bookmarkStart w:id="8" w:name="_Toc383109085"/>
-      <w:bookmarkStart w:id="9" w:name="_Toc477976701"/>
-      <w:bookmarkStart w:id="10" w:name="_Toc479256085"/>
-      <w:bookmarkEnd w:id="8"/>
+      <w:bookmarkStart w:id="10" w:name="_Toc383109085"/>
+      <w:bookmarkStart w:id="11" w:name="_Toc477976701"/>
+      <w:bookmarkStart w:id="12" w:name="_Toc496547612"/>
+      <w:bookmarkEnd w:id="10"/>
       <w:r>
         <w:rPr>
           <w:rFonts w:asciiTheme="minorHAnsi" w:hAnsiTheme="minorHAnsi"/>
         </w:rPr>
         <w:t>Content Analytics Studio</w:t>
       </w:r>
-      <w:bookmarkEnd w:id="9"/>
-      <w:bookmarkEnd w:id="10"/>
+      <w:bookmarkEnd w:id="11"/>
+      <w:bookmarkEnd w:id="12"/>
     </w:p>
     <w:p>
       <w:pPr>
@@ -2340,14 +2545,14 @@
           <w:ilvl w:val="2"/>
           <w:numId w:val="2"/>
         </w:numPr>
-        <w:ind w:left="1620" w:hanging="540"/>
+        <w:ind w:left="900" w:hanging="540"/>
         <w:rPr>
           <w:rFonts w:asciiTheme="minorHAnsi" w:hAnsiTheme="minorHAnsi"/>
           <w:i w:val="0"/>
         </w:rPr>
       </w:pPr>
-      <w:bookmarkStart w:id="11" w:name="_Toc383109086"/>
-      <w:bookmarkEnd w:id="11"/>
+      <w:bookmarkStart w:id="13" w:name="_Toc383109086"/>
+      <w:bookmarkEnd w:id="13"/>
       <w:r>
         <w:rPr>
           <w:rFonts w:asciiTheme="minorHAnsi" w:hAnsiTheme="minorHAnsi"/>
@@ -2363,13 +2568,13 @@
           <w:ilvl w:val="2"/>
           <w:numId w:val="2"/>
         </w:numPr>
-        <w:ind w:left="1620" w:hanging="540"/>
+        <w:ind w:left="900" w:hanging="540"/>
         <w:rPr>
           <w:rFonts w:asciiTheme="minorHAnsi" w:hAnsiTheme="minorHAnsi"/>
           <w:i w:val="0"/>
         </w:rPr>
       </w:pPr>
-      <w:bookmarkStart w:id="12" w:name="_Toc383109087"/>
+      <w:bookmarkStart w:id="14" w:name="_Toc383109087"/>
       <w:r>
         <w:rPr>
           <w:rFonts w:asciiTheme="minorHAnsi" w:hAnsiTheme="minorHAnsi"/>
@@ -2398,7 +2603,7 @@
         </w:rPr>
         <w:t>Resources/Custom/</w:t>
       </w:r>
-      <w:bookmarkEnd w:id="12"/>
+      <w:bookmarkEnd w:id="14"/>
       <w:r>
         <w:rPr>
           <w:rFonts w:asciiTheme="minorHAnsi" w:hAnsiTheme="minorHAnsi"/>
@@ -2421,9 +2626,9 @@
           <w:ilvl w:val="2"/>
           <w:numId w:val="2"/>
         </w:numPr>
-        <w:ind w:left="1620" w:hanging="540"/>
-      </w:pPr>
-      <w:bookmarkStart w:id="13" w:name="_Toc383109088"/>
+        <w:ind w:left="900" w:hanging="540"/>
+      </w:pPr>
+      <w:bookmarkStart w:id="15" w:name="_Toc383109088"/>
       <w:r>
         <w:rPr>
           <w:rFonts w:asciiTheme="minorHAnsi" w:hAnsiTheme="minorHAnsi"/>
@@ -2466,7 +2671,7 @@
         </w:rPr>
         <w:t xml:space="preserve">the </w:t>
       </w:r>
-      <w:bookmarkEnd w:id="13"/>
+      <w:bookmarkEnd w:id="15"/>
       <w:r>
         <w:rPr>
           <w:rFonts w:asciiTheme="minorHAnsi" w:hAnsiTheme="minorHAnsi"/>
@@ -2496,13 +2701,13 @@
           <w:ilvl w:val="2"/>
           <w:numId w:val="2"/>
         </w:numPr>
-        <w:ind w:left="1620" w:hanging="540"/>
-        <w:rPr>
-          <w:rFonts w:asciiTheme="minorHAnsi" w:hAnsiTheme="minorHAnsi"/>
-        </w:rPr>
-      </w:pPr>
-      <w:bookmarkStart w:id="14" w:name="_Toc383109089"/>
-      <w:bookmarkEnd w:id="14"/>
+        <w:ind w:left="900" w:hanging="540"/>
+        <w:rPr>
+          <w:rFonts w:asciiTheme="minorHAnsi" w:hAnsiTheme="minorHAnsi"/>
+        </w:rPr>
+      </w:pPr>
+      <w:bookmarkStart w:id="16" w:name="_Toc383109089"/>
+      <w:bookmarkEnd w:id="16"/>
       <w:r>
         <w:rPr>
           <w:rFonts w:asciiTheme="minorHAnsi" w:hAnsiTheme="minorHAnsi"/>
@@ -2513,7 +2718,6 @@
     </w:p>
     <w:p>
       <w:pPr>
-        <w:ind w:left="720"/>
         <w:rPr>
           <w:rFonts w:asciiTheme="minorHAnsi" w:hAnsiTheme="minorHAnsi"/>
         </w:rPr>
@@ -2526,6 +2730,7 @@
           <w:ilvl w:val="0"/>
           <w:numId w:val="4"/>
         </w:numPr>
+        <w:ind w:left="1260"/>
         <w:rPr>
           <w:rFonts w:asciiTheme="minorHAnsi" w:hAnsiTheme="minorHAnsi"/>
         </w:rPr>
@@ -2621,6 +2826,7 @@
           <w:ilvl w:val="0"/>
           <w:numId w:val="4"/>
         </w:numPr>
+        <w:ind w:left="1260"/>
         <w:rPr>
           <w:rFonts w:asciiTheme="minorHAnsi" w:hAnsiTheme="minorHAnsi"/>
         </w:rPr>
@@ -2721,6 +2927,7 @@
           <w:ilvl w:val="0"/>
           <w:numId w:val="4"/>
         </w:numPr>
+        <w:ind w:left="1260"/>
       </w:pPr>
       <w:r>
         <w:rPr>
@@ -2794,6 +3001,9 @@
         </w:drawing>
       </w:r>
       <w:r>
+        <w:rPr>
+          <w:rFonts w:asciiTheme="minorHAnsi" w:hAnsiTheme="minorHAnsi"/>
+        </w:rPr>
         <w:br/>
       </w:r>
     </w:p>
@@ -2804,6 +3014,7 @@
           <w:ilvl w:val="0"/>
           <w:numId w:val="4"/>
         </w:numPr>
+        <w:ind w:left="1260"/>
       </w:pPr>
       <w:r>
         <w:rPr>
@@ -2875,7 +3086,6 @@
       </w:r>
       <w:r>
         <w:rPr>
-          <w:rFonts w:asciiTheme="minorHAnsi" w:hAnsiTheme="minorHAnsi"/>
           <w:noProof/>
           <w:lang w:val="en-GB" w:eastAsia="en-GB"/>
         </w:rPr>
@@ -2941,6 +3151,7 @@
           <w:ilvl w:val="0"/>
           <w:numId w:val="4"/>
         </w:numPr>
+        <w:ind w:left="1260"/>
       </w:pPr>
       <w:r>
         <w:rPr>
@@ -3025,15 +3236,13 @@
       </w:r>
       <w:r>
         <w:rPr>
-          <w:rFonts w:asciiTheme="minorHAnsi" w:hAnsiTheme="minorHAnsi"/>
           <w:noProof/>
           <w:lang w:val="en-GB" w:eastAsia="en-GB"/>
         </w:rPr>
-        <w:lastRenderedPageBreak/>
         <w:drawing>
-          <wp:inline distT="0" distB="0" distL="0" distR="0" wp14:anchorId="271FF57A" wp14:editId="0866610B">
-            <wp:extent cx="3730752" cy="2130552"/>
-            <wp:effectExtent l="0" t="0" r="3175" b="3175"/>
+          <wp:inline distT="0" distB="0" distL="0" distR="0" wp14:anchorId="271FF57A" wp14:editId="4CAA50FE">
+            <wp:extent cx="3730752" cy="1507585"/>
+            <wp:effectExtent l="0" t="0" r="3175" b="0"/>
             <wp:docPr id="14" name="Picture 16"/>
             <wp:cNvGraphicFramePr>
               <a:graphicFrameLocks xmlns:a="http://schemas.openxmlformats.org/drawingml/2006/main" noChangeAspect="1"/>
@@ -3062,7 +3271,7 @@
                   <pic:spPr bwMode="auto">
                     <a:xfrm>
                       <a:off x="0" y="0"/>
-                      <a:ext cx="3730752" cy="2130552"/>
+                      <a:ext cx="3730752" cy="1507585"/>
                     </a:xfrm>
                     <a:prstGeom prst="rect">
                       <a:avLst/>
@@ -3102,14 +3311,13 @@
           <w:ilvl w:val="0"/>
           <w:numId w:val="4"/>
         </w:numPr>
-        <w:rPr>
-          <w:rFonts w:asciiTheme="minorHAnsi" w:hAnsiTheme="minorHAnsi"/>
-        </w:rPr>
-      </w:pPr>
-      <w:r>
-        <w:rPr>
-          <w:rFonts w:asciiTheme="minorHAnsi" w:hAnsiTheme="minorHAnsi"/>
-        </w:rPr>
+        <w:ind w:left="1260"/>
+      </w:pPr>
+      <w:r>
+        <w:rPr>
+          <w:rFonts w:asciiTheme="minorHAnsi" w:hAnsiTheme="minorHAnsi"/>
+        </w:rPr>
+        <w:lastRenderedPageBreak/>
         <w:t xml:space="preserve">Back in the </w:t>
       </w:r>
       <w:r>
@@ -3146,23 +3354,587 @@
           <w:b/>
           <w:i/>
         </w:rPr>
+        <w:t xml:space="preserve">No </w:t>
+      </w:r>
+      <w:proofErr w:type="gramStart"/>
+      <w:r>
+        <w:rPr>
+          <w:rFonts w:asciiTheme="minorHAnsi" w:hAnsiTheme="minorHAnsi"/>
+          <w:b/>
+          <w:i/>
+        </w:rPr>
+        <w:t>group</w:t>
+      </w:r>
+      <w:proofErr w:type="gramEnd"/>
+      <w:r>
+        <w:rPr>
+          <w:rFonts w:asciiTheme="minorHAnsi" w:hAnsiTheme="minorHAnsi"/>
+        </w:rPr>
+        <w:t xml:space="preserve"> Configuration group. </w:t>
+      </w:r>
+      <w:r>
+        <w:rPr>
+          <w:noProof/>
+          <w:lang w:val="en-GB" w:eastAsia="en-GB"/>
+        </w:rPr>
+        <w:drawing>
+          <wp:inline distT="0" distB="0" distL="0" distR="0" wp14:anchorId="011AA009" wp14:editId="740C828C">
+            <wp:extent cx="2514600" cy="1065508"/>
+            <wp:effectExtent l="0" t="0" r="0" b="1905"/>
+            <wp:docPr id="3" name="Picture 19"/>
+            <wp:cNvGraphicFramePr>
+              <a:graphicFrameLocks xmlns:a="http://schemas.openxmlformats.org/drawingml/2006/main" noChangeAspect="1"/>
+            </wp:cNvGraphicFramePr>
+            <a:graphic xmlns:a="http://schemas.openxmlformats.org/drawingml/2006/main">
+              <a:graphicData uri="http://schemas.openxmlformats.org/drawingml/2006/picture">
+                <pic:pic xmlns:pic="http://schemas.openxmlformats.org/drawingml/2006/picture">
+                  <pic:nvPicPr>
+                    <pic:cNvPr id="15" name="Picture 19"/>
+                    <pic:cNvPicPr>
+                      <a:picLocks noChangeAspect="1" noChangeArrowheads="1"/>
+                    </pic:cNvPicPr>
+                  </pic:nvPicPr>
+                  <pic:blipFill>
+                    <a:blip r:embed="rId15">
+                      <a:extLst>
+                        <a:ext uri="{28A0092B-C50C-407E-A947-70E740481C1C}">
+                          <a14:useLocalDpi xmlns:a14="http://schemas.microsoft.com/office/drawing/2010/main" val="0"/>
+                        </a:ext>
+                      </a:extLst>
+                    </a:blip>
+                    <a:stretch>
+                      <a:fillRect/>
+                    </a:stretch>
+                  </pic:blipFill>
+                  <pic:spPr bwMode="auto">
+                    <a:xfrm>
+                      <a:off x="0" y="0"/>
+                      <a:ext cx="2514600" cy="1065508"/>
+                    </a:xfrm>
+                    <a:prstGeom prst="rect">
+                      <a:avLst/>
+                    </a:prstGeom>
+                    <a:noFill/>
+                    <a:ln w="9525">
+                      <a:noFill/>
+                      <a:miter lim="800000"/>
+                      <a:headEnd/>
+                      <a:tailEnd/>
+                    </a:ln>
+                  </pic:spPr>
+                </pic:pic>
+              </a:graphicData>
+            </a:graphic>
+          </wp:inline>
+        </w:drawing>
+      </w:r>
+      <w:r>
+        <w:rPr>
+          <w:rFonts w:asciiTheme="minorHAnsi" w:hAnsiTheme="minorHAnsi"/>
+        </w:rPr>
+        <w:t xml:space="preserve"> </w:t>
+      </w:r>
+    </w:p>
+    <w:p>
+      <w:pPr>
+        <w:ind w:left="1260"/>
+        <w:rPr>
+          <w:rFonts w:asciiTheme="minorHAnsi" w:hAnsiTheme="minorHAnsi"/>
+        </w:rPr>
+      </w:pPr>
+    </w:p>
+    <w:p>
+      <w:pPr>
+        <w:ind w:left="1260"/>
+        <w:rPr>
+          <w:rFonts w:asciiTheme="minorHAnsi" w:hAnsiTheme="minorHAnsi"/>
+          <w:sz w:val="20"/>
+          <w:szCs w:val="20"/>
+        </w:rPr>
+      </w:pPr>
+      <w:r>
+        <w:rPr>
+          <w:rFonts w:asciiTheme="minorHAnsi" w:hAnsiTheme="minorHAnsi"/>
+          <w:sz w:val="20"/>
+          <w:szCs w:val="20"/>
+        </w:rPr>
+        <w:t>Set the parameters according to the guidance in the table below.</w:t>
+      </w:r>
+    </w:p>
+    <w:tbl>
+      <w:tblPr>
+        <w:tblStyle w:val="TableGrid"/>
+        <w:tblW w:w="7475" w:type="dxa"/>
+        <w:tblInd w:w="1262" w:type="dxa"/>
+        <w:tblLook w:val="04A0" w:firstRow="1" w:lastRow="0" w:firstColumn="1" w:lastColumn="0" w:noHBand="0" w:noVBand="1"/>
+      </w:tblPr>
+      <w:tblGrid>
+        <w:gridCol w:w="2907"/>
+        <w:gridCol w:w="1136"/>
+        <w:gridCol w:w="3432"/>
+      </w:tblGrid>
+      <w:tr>
+        <w:tc>
+          <w:tcPr>
+            <w:tcW w:w="2907" w:type="dxa"/>
+            <w:shd w:val="clear" w:color="auto" w:fill="F2F2F2" w:themeFill="background1" w:themeFillShade="F2"/>
+            <w:tcMar>
+              <w:left w:w="108" w:type="dxa"/>
+            </w:tcMar>
+          </w:tcPr>
+          <w:p>
+            <w:pPr>
+              <w:rPr>
+                <w:b/>
+                <w:sz w:val="20"/>
+                <w:szCs w:val="20"/>
+              </w:rPr>
+            </w:pPr>
+            <w:r>
+              <w:rPr>
+                <w:b/>
+                <w:sz w:val="20"/>
+                <w:szCs w:val="20"/>
+              </w:rPr>
+              <w:t>Parameter</w:t>
+            </w:r>
+          </w:p>
+        </w:tc>
+        <w:tc>
+          <w:tcPr>
+            <w:tcW w:w="1136" w:type="dxa"/>
+            <w:shd w:val="clear" w:color="auto" w:fill="F2F2F2" w:themeFill="background1" w:themeFillShade="F2"/>
+            <w:tcMar>
+              <w:left w:w="108" w:type="dxa"/>
+            </w:tcMar>
+          </w:tcPr>
+          <w:p>
+            <w:pPr>
+              <w:rPr>
+                <w:b/>
+                <w:sz w:val="20"/>
+                <w:szCs w:val="20"/>
+              </w:rPr>
+            </w:pPr>
+            <w:r>
+              <w:rPr>
+                <w:b/>
+                <w:sz w:val="20"/>
+                <w:szCs w:val="20"/>
+              </w:rPr>
+              <w:t>Default</w:t>
+            </w:r>
+          </w:p>
+        </w:tc>
+        <w:tc>
+          <w:tcPr>
+            <w:tcW w:w="3432" w:type="dxa"/>
+            <w:shd w:val="clear" w:color="auto" w:fill="F2F2F2" w:themeFill="background1" w:themeFillShade="F2"/>
+            <w:tcMar>
+              <w:left w:w="108" w:type="dxa"/>
+            </w:tcMar>
+          </w:tcPr>
+          <w:p>
+            <w:pPr>
+              <w:rPr>
+                <w:b/>
+                <w:sz w:val="20"/>
+                <w:szCs w:val="20"/>
+              </w:rPr>
+            </w:pPr>
+            <w:r>
+              <w:rPr>
+                <w:b/>
+                <w:sz w:val="20"/>
+                <w:szCs w:val="20"/>
+              </w:rPr>
+              <w:t>Note</w:t>
+            </w:r>
+          </w:p>
+        </w:tc>
+      </w:tr>
+      <w:tr>
+        <w:tc>
+          <w:tcPr>
+            <w:tcW w:w="2907" w:type="dxa"/>
+            <w:shd w:val="clear" w:color="auto" w:fill="auto"/>
+            <w:tcMar>
+              <w:left w:w="108" w:type="dxa"/>
+            </w:tcMar>
+          </w:tcPr>
+          <w:p>
+            <w:pPr>
+              <w:rPr>
+                <w:b/>
+                <w:sz w:val="20"/>
+                <w:szCs w:val="20"/>
+              </w:rPr>
+            </w:pPr>
+            <w:proofErr w:type="spellStart"/>
+            <w:r>
+              <w:rPr>
+                <w:b/>
+                <w:sz w:val="20"/>
+                <w:szCs w:val="20"/>
+              </w:rPr>
+              <w:t>e</w:t>
+            </w:r>
+            <w:r>
+              <w:rPr>
+                <w:b/>
+                <w:sz w:val="20"/>
+                <w:szCs w:val="20"/>
+              </w:rPr>
+              <w:t>nable</w:t>
+            </w:r>
+            <w:r>
+              <w:rPr>
+                <w:b/>
+                <w:sz w:val="20"/>
+                <w:szCs w:val="20"/>
+              </w:rPr>
+              <w:t>_default_entities</w:t>
+            </w:r>
+            <w:proofErr w:type="spellEnd"/>
+          </w:p>
+        </w:tc>
+        <w:tc>
+          <w:tcPr>
+            <w:tcW w:w="1136" w:type="dxa"/>
+            <w:shd w:val="clear" w:color="auto" w:fill="auto"/>
+            <w:tcMar>
+              <w:left w:w="108" w:type="dxa"/>
+            </w:tcMar>
+          </w:tcPr>
+          <w:p>
+            <w:pPr>
+              <w:rPr>
+                <w:sz w:val="20"/>
+                <w:szCs w:val="20"/>
+              </w:rPr>
+            </w:pPr>
+            <w:r>
+              <w:rPr>
+                <w:sz w:val="20"/>
+                <w:szCs w:val="20"/>
+              </w:rPr>
+              <w:t>true</w:t>
+            </w:r>
+          </w:p>
+        </w:tc>
+        <w:tc>
+          <w:tcPr>
+            <w:tcW w:w="3432" w:type="dxa"/>
+            <w:shd w:val="clear" w:color="auto" w:fill="auto"/>
+            <w:tcMar>
+              <w:left w:w="108" w:type="dxa"/>
+            </w:tcMar>
+          </w:tcPr>
+          <w:p>
+            <w:pPr>
+              <w:rPr>
+                <w:sz w:val="20"/>
+                <w:szCs w:val="20"/>
+              </w:rPr>
+            </w:pPr>
+            <w:r>
+              <w:rPr>
+                <w:sz w:val="20"/>
+                <w:szCs w:val="20"/>
+              </w:rPr>
+              <w:t>true | false</w:t>
+            </w:r>
+          </w:p>
+          <w:p>
+            <w:pPr>
+              <w:rPr>
+                <w:sz w:val="20"/>
+                <w:szCs w:val="20"/>
+              </w:rPr>
+            </w:pPr>
+            <w:r>
+              <w:rPr>
+                <w:sz w:val="20"/>
+                <w:szCs w:val="20"/>
+              </w:rPr>
+              <w:t>Enable entity level analysis with the default NLU model.</w:t>
+            </w:r>
+          </w:p>
+        </w:tc>
+      </w:tr>
+      <w:tr>
+        <w:tc>
+          <w:tcPr>
+            <w:tcW w:w="2907" w:type="dxa"/>
+            <w:shd w:val="clear" w:color="auto" w:fill="auto"/>
+            <w:tcMar>
+              <w:left w:w="108" w:type="dxa"/>
+            </w:tcMar>
+          </w:tcPr>
+          <w:p>
+            <w:pPr>
+              <w:rPr>
+                <w:b/>
+                <w:sz w:val="20"/>
+                <w:szCs w:val="20"/>
+              </w:rPr>
+            </w:pPr>
+            <w:proofErr w:type="spellStart"/>
+            <w:r>
+              <w:rPr>
+                <w:rFonts w:ascii=".SF NS Text" w:hAnsi=".SF NS Text" w:cs=".SF NS Text"/>
+                <w:b/>
+                <w:sz w:val="20"/>
+                <w:szCs w:val="20"/>
+                <w:lang w:eastAsia="en-US"/>
+              </w:rPr>
+              <w:t>enable_default_documentlevel</w:t>
+            </w:r>
+            <w:proofErr w:type="spellEnd"/>
+          </w:p>
+        </w:tc>
+        <w:tc>
+          <w:tcPr>
+            <w:tcW w:w="1136" w:type="dxa"/>
+            <w:shd w:val="clear" w:color="auto" w:fill="auto"/>
+            <w:tcMar>
+              <w:left w:w="108" w:type="dxa"/>
+            </w:tcMar>
+          </w:tcPr>
+          <w:p>
+            <w:pPr>
+              <w:rPr>
+                <w:sz w:val="20"/>
+                <w:szCs w:val="20"/>
+              </w:rPr>
+            </w:pPr>
+            <w:r>
+              <w:rPr>
+                <w:sz w:val="20"/>
+                <w:szCs w:val="20"/>
+              </w:rPr>
+              <w:t>true</w:t>
+            </w:r>
+          </w:p>
+        </w:tc>
+        <w:tc>
+          <w:tcPr>
+            <w:tcW w:w="3432" w:type="dxa"/>
+            <w:shd w:val="clear" w:color="auto" w:fill="auto"/>
+            <w:tcMar>
+              <w:left w:w="108" w:type="dxa"/>
+            </w:tcMar>
+          </w:tcPr>
+          <w:p>
+            <w:pPr>
+              <w:rPr>
+                <w:sz w:val="20"/>
+                <w:szCs w:val="20"/>
+              </w:rPr>
+            </w:pPr>
+            <w:r>
+              <w:rPr>
+                <w:sz w:val="20"/>
+                <w:szCs w:val="20"/>
+              </w:rPr>
+              <w:t>true | false</w:t>
+            </w:r>
+          </w:p>
+          <w:p>
+            <w:pPr>
+              <w:rPr>
+                <w:sz w:val="20"/>
+                <w:szCs w:val="20"/>
+              </w:rPr>
+            </w:pPr>
+            <w:r>
+              <w:rPr>
+                <w:sz w:val="20"/>
+                <w:szCs w:val="20"/>
+              </w:rPr>
+              <w:t>Enable document level analysis with the default NLU model.</w:t>
+            </w:r>
+          </w:p>
+        </w:tc>
+      </w:tr>
+      <w:tr>
+        <w:tc>
+          <w:tcPr>
+            <w:tcW w:w="2907" w:type="dxa"/>
+            <w:shd w:val="clear" w:color="auto" w:fill="auto"/>
+            <w:tcMar>
+              <w:left w:w="108" w:type="dxa"/>
+            </w:tcMar>
+          </w:tcPr>
+          <w:p>
+            <w:pPr>
+              <w:rPr>
+                <w:b/>
+                <w:sz w:val="20"/>
+                <w:szCs w:val="20"/>
+              </w:rPr>
+            </w:pPr>
+            <w:proofErr w:type="spellStart"/>
+            <w:r>
+              <w:rPr>
+                <w:b/>
+                <w:sz w:val="20"/>
+                <w:szCs w:val="20"/>
+              </w:rPr>
+              <w:t>enable_</w:t>
+            </w:r>
+            <w:r>
+              <w:rPr>
+                <w:b/>
+                <w:sz w:val="20"/>
+                <w:szCs w:val="20"/>
+              </w:rPr>
+              <w:t>custom</w:t>
+            </w:r>
+            <w:r>
+              <w:rPr>
+                <w:b/>
+                <w:sz w:val="20"/>
+                <w:szCs w:val="20"/>
+              </w:rPr>
+              <w:t>_entities</w:t>
+            </w:r>
+            <w:proofErr w:type="spellEnd"/>
+          </w:p>
+        </w:tc>
+        <w:tc>
+          <w:tcPr>
+            <w:tcW w:w="1136" w:type="dxa"/>
+            <w:shd w:val="clear" w:color="auto" w:fill="auto"/>
+            <w:tcMar>
+              <w:left w:w="108" w:type="dxa"/>
+            </w:tcMar>
+          </w:tcPr>
+          <w:p>
+            <w:pPr>
+              <w:rPr>
+                <w:sz w:val="20"/>
+                <w:szCs w:val="20"/>
+              </w:rPr>
+            </w:pPr>
+            <w:r>
+              <w:rPr>
+                <w:sz w:val="20"/>
+                <w:szCs w:val="20"/>
+              </w:rPr>
+              <w:t>false</w:t>
+            </w:r>
+          </w:p>
+        </w:tc>
+        <w:tc>
+          <w:tcPr>
+            <w:tcW w:w="3432" w:type="dxa"/>
+            <w:shd w:val="clear" w:color="auto" w:fill="auto"/>
+            <w:tcMar>
+              <w:left w:w="108" w:type="dxa"/>
+            </w:tcMar>
+          </w:tcPr>
+          <w:p>
+            <w:pPr>
+              <w:rPr>
+                <w:sz w:val="20"/>
+                <w:szCs w:val="20"/>
+              </w:rPr>
+            </w:pPr>
+            <w:r>
+              <w:rPr>
+                <w:sz w:val="20"/>
+                <w:szCs w:val="20"/>
+              </w:rPr>
+              <w:t>true | false</w:t>
+            </w:r>
+          </w:p>
+          <w:p>
+            <w:pPr>
+              <w:rPr>
+                <w:sz w:val="20"/>
+                <w:szCs w:val="20"/>
+              </w:rPr>
+            </w:pPr>
+            <w:r>
+              <w:rPr>
+                <w:sz w:val="20"/>
+                <w:szCs w:val="20"/>
+              </w:rPr>
+              <w:t>Enable entity level analysis with a custom NLU model.</w:t>
+            </w:r>
+          </w:p>
+        </w:tc>
+      </w:tr>
+    </w:tbl>
+    <w:p>
+      <w:pPr>
+        <w:rPr>
+          <w:rFonts w:asciiTheme="minorHAnsi" w:hAnsiTheme="minorHAnsi"/>
+        </w:rPr>
+      </w:pPr>
+    </w:p>
+    <w:p>
+      <w:pPr>
+        <w:pStyle w:val="List"/>
+        <w:numPr>
+          <w:ilvl w:val="0"/>
+          <w:numId w:val="12"/>
+        </w:numPr>
+        <w:ind w:left="1260"/>
+        <w:rPr>
+          <w:rFonts w:asciiTheme="minorHAnsi" w:hAnsiTheme="minorHAnsi"/>
+        </w:rPr>
+      </w:pPr>
+      <w:r>
+        <w:t xml:space="preserve">Close the </w:t>
+      </w:r>
+      <w:proofErr w:type="spellStart"/>
+      <w:proofErr w:type="gramStart"/>
+      <w:r>
+        <w:rPr>
+          <w:b/>
+          <w:i/>
+        </w:rPr>
+        <w:t>No</w:t>
+      </w:r>
+      <w:r>
+        <w:rPr>
+          <w:b/>
+          <w:i/>
+        </w:rPr>
+        <w:t>group</w:t>
+      </w:r>
+      <w:proofErr w:type="spellEnd"/>
+      <w:r>
+        <w:rPr>
+          <w:b/>
+          <w:i/>
+        </w:rPr>
+        <w:t xml:space="preserve"> </w:t>
+      </w:r>
+      <w:r>
+        <w:t xml:space="preserve"> group</w:t>
+      </w:r>
+      <w:proofErr w:type="gramEnd"/>
+      <w:r>
+        <w:t xml:space="preserve"> and click the right arrow to open the </w:t>
+      </w:r>
+      <w:r>
+        <w:rPr>
+          <w:b/>
+          <w:i/>
+        </w:rPr>
         <w:t>Credentials</w:t>
       </w:r>
       <w:r>
-        <w:rPr>
-          <w:rFonts w:asciiTheme="minorHAnsi" w:hAnsiTheme="minorHAnsi"/>
-        </w:rPr>
         <w:t xml:space="preserve"> Configuration group. </w:t>
       </w:r>
       <w:r>
-        <w:rPr>
-          <w:rFonts w:asciiTheme="minorHAnsi" w:hAnsiTheme="minorHAnsi"/>
-        </w:rPr>
         <w:br/>
       </w:r>
       <w:r>
         <w:rPr>
-          <w:rFonts w:asciiTheme="minorHAnsi" w:hAnsiTheme="minorHAnsi"/>
           <w:noProof/>
           <w:lang w:val="en-GB" w:eastAsia="en-GB"/>
         </w:rPr>
@@ -3184,7 +3956,7 @@
                     </pic:cNvPicPr>
                   </pic:nvPicPr>
                   <pic:blipFill>
-                    <a:blip r:embed="rId15" cstate="print">
+                    <a:blip r:embed="rId16" cstate="print">
                       <a:extLst>
                         <a:ext uri="{28A0092B-C50C-407E-A947-70E740481C1C}">
                           <a14:useLocalDpi xmlns:a14="http://schemas.microsoft.com/office/drawing/2010/main" val="0"/>
@@ -3218,224 +3990,31 @@
         </w:drawing>
       </w:r>
       <w:r>
-        <w:rPr>
-          <w:rFonts w:asciiTheme="minorHAnsi" w:hAnsiTheme="minorHAnsi"/>
-        </w:rPr>
         <w:t xml:space="preserve"> </w:t>
       </w:r>
       <w:r>
-        <w:rPr>
-          <w:rFonts w:asciiTheme="minorHAnsi" w:hAnsiTheme="minorHAnsi"/>
-        </w:rPr>
         <w:br/>
       </w:r>
       <w:r>
-        <w:rPr>
-          <w:rFonts w:asciiTheme="minorHAnsi" w:hAnsiTheme="minorHAnsi"/>
-        </w:rPr>
         <w:br/>
         <w:t xml:space="preserve">Set the </w:t>
       </w:r>
       <w:r>
-        <w:rPr>
-          <w:rFonts w:asciiTheme="minorHAnsi" w:hAnsiTheme="minorHAnsi"/>
-        </w:rPr>
         <w:t xml:space="preserve">username and password with the credentials from your Watson NLU service deployed in </w:t>
       </w:r>
       <w:proofErr w:type="spellStart"/>
       <w:r>
-        <w:rPr>
-          <w:rFonts w:asciiTheme="minorHAnsi" w:hAnsiTheme="minorHAnsi"/>
-        </w:rPr>
         <w:t>Bluemix</w:t>
       </w:r>
       <w:proofErr w:type="spellEnd"/>
       <w:r>
-        <w:rPr>
-          <w:rFonts w:asciiTheme="minorHAnsi" w:hAnsiTheme="minorHAnsi"/>
-        </w:rPr>
         <w:t>.</w:t>
       </w:r>
-    </w:p>
-    <w:p>
-      <w:pPr>
-        <w:ind w:left="1080"/>
-        <w:jc w:val="center"/>
-        <w:rPr>
-          <w:rFonts w:asciiTheme="minorHAnsi" w:hAnsiTheme="minorHAnsi"/>
-        </w:rPr>
-      </w:pPr>
       <w:r>
         <w:rPr>
           <w:noProof/>
         </w:rPr>
-        <mc:AlternateContent>
-          <mc:Choice Requires="wps">
-            <w:drawing>
-              <wp:anchor distT="0" distB="0" distL="114300" distR="114300" simplePos="0" relativeHeight="251661312" behindDoc="0" locked="0" layoutInCell="1" allowOverlap="1" wp14:anchorId="455D8503" wp14:editId="1F404BB0">
-                <wp:simplePos x="0" y="0"/>
-                <wp:positionH relativeFrom="column">
-                  <wp:posOffset>1818005</wp:posOffset>
-                </wp:positionH>
-                <wp:positionV relativeFrom="paragraph">
-                  <wp:posOffset>1520825</wp:posOffset>
-                </wp:positionV>
-                <wp:extent cx="534035" cy="92710"/>
-                <wp:effectExtent l="0" t="0" r="0" b="8890"/>
-                <wp:wrapNone/>
-                <wp:docPr id="26" name="Rectangle 26"/>
-                <wp:cNvGraphicFramePr/>
-                <a:graphic xmlns:a="http://schemas.openxmlformats.org/drawingml/2006/main">
-                  <a:graphicData uri="http://schemas.microsoft.com/office/word/2010/wordprocessingShape">
-                    <wps:wsp>
-                      <wps:cNvSpPr/>
-                      <wps:spPr>
-                        <a:xfrm flipV="1">
-                          <a:off x="0" y="0"/>
-                          <a:ext cx="534035" cy="92710"/>
-                        </a:xfrm>
-                        <a:prstGeom prst="rect">
-                          <a:avLst/>
-                        </a:prstGeom>
-                        <a:solidFill>
-                          <a:schemeClr val="accent1"/>
-                        </a:solidFill>
-                        <a:ln>
-                          <a:noFill/>
-                        </a:ln>
-                        <a:effectLst>
-                          <a:softEdge rad="12700"/>
-                        </a:effectLst>
-                      </wps:spPr>
-                      <wps:style>
-                        <a:lnRef idx="2">
-                          <a:schemeClr val="accent1">
-                            <a:shade val="50000"/>
-                          </a:schemeClr>
-                        </a:lnRef>
-                        <a:fillRef idx="1">
-                          <a:schemeClr val="accent1"/>
-                        </a:fillRef>
-                        <a:effectRef idx="0">
-                          <a:schemeClr val="accent1"/>
-                        </a:effectRef>
-                        <a:fontRef idx="minor">
-                          <a:schemeClr val="lt1"/>
-                        </a:fontRef>
-                      </wps:style>
-                      <wps:bodyPr rot="0" spcFirstLastPara="0" vertOverflow="overflow" horzOverflow="overflow" vert="horz" wrap="square" lIns="91440" tIns="45720" rIns="91440" bIns="45720" numCol="1" spcCol="0" rtlCol="0" fromWordArt="0" anchor="ctr" anchorCtr="0" forceAA="0" compatLnSpc="1">
-                        <a:prstTxWarp prst="textNoShape">
-                          <a:avLst/>
-                        </a:prstTxWarp>
-                        <a:noAutofit/>
-                      </wps:bodyPr>
-                    </wps:wsp>
-                  </a:graphicData>
-                </a:graphic>
-                <wp14:sizeRelH relativeFrom="margin">
-                  <wp14:pctWidth>0</wp14:pctWidth>
-                </wp14:sizeRelH>
-                <wp14:sizeRelV relativeFrom="margin">
-                  <wp14:pctHeight>0</wp14:pctHeight>
-                </wp14:sizeRelV>
-              </wp:anchor>
-            </w:drawing>
-          </mc:Choice>
-          <mc:Fallback>
-            <w:pict>
-              <v:rect w14:anchorId="7B0DF4FA" id="Rectangle_x0020_26" o:spid="_x0000_s1026" style="position:absolute;margin-left:143.15pt;margin-top:119.75pt;width:42.05pt;height:7.3pt;flip:y;z-index:251661312;visibility:visible;mso-wrap-style:square;mso-width-percent:0;mso-height-percent:0;mso-wrap-distance-left:9pt;mso-wrap-distance-top:0;mso-wrap-distance-right:9pt;mso-wrap-distance-bottom:0;mso-position-horizontal:absolute;mso-position-horizontal-relative:text;mso-position-vertical:absolute;mso-position-vertical-relative:text;mso-width-percent:0;mso-height-percent:0;mso-width-relative:margin;mso-height-relative:margin;v-text-anchor:middle" o:gfxdata="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" fillcolor="#4f81bd [3204]" stroked="f" strokeweight="2pt"/>
-            </w:pict>
-          </mc:Fallback>
-        </mc:AlternateContent>
-      </w:r>
-      <w:r>
-        <w:rPr>
-          <w:noProof/>
-        </w:rPr>
-        <mc:AlternateContent>
-          <mc:Choice Requires="wps">
-            <w:drawing>
-              <wp:anchor distT="0" distB="0" distL="114300" distR="114300" simplePos="0" relativeHeight="251659264" behindDoc="0" locked="0" layoutInCell="1" allowOverlap="1" wp14:anchorId="55E6BCD2" wp14:editId="2E599D31">
-                <wp:simplePos x="0" y="0"/>
-                <wp:positionH relativeFrom="column">
-                  <wp:posOffset>1818005</wp:posOffset>
-                </wp:positionH>
-                <wp:positionV relativeFrom="paragraph">
-                  <wp:posOffset>1428750</wp:posOffset>
-                </wp:positionV>
-                <wp:extent cx="1600835" cy="92710"/>
-                <wp:effectExtent l="0" t="0" r="0" b="8890"/>
-                <wp:wrapNone/>
-                <wp:docPr id="25" name="Rectangle 25"/>
-                <wp:cNvGraphicFramePr/>
-                <a:graphic xmlns:a="http://schemas.openxmlformats.org/drawingml/2006/main">
-                  <a:graphicData uri="http://schemas.microsoft.com/office/word/2010/wordprocessingShape">
-                    <wps:wsp>
-                      <wps:cNvSpPr/>
-                      <wps:spPr>
-                        <a:xfrm flipV="1">
-                          <a:off x="0" y="0"/>
-                          <a:ext cx="1600835" cy="92710"/>
-                        </a:xfrm>
-                        <a:prstGeom prst="rect">
-                          <a:avLst/>
-                        </a:prstGeom>
-                        <a:solidFill>
-                          <a:schemeClr val="accent1"/>
-                        </a:solidFill>
-                        <a:ln>
-                          <a:noFill/>
-                        </a:ln>
-                        <a:effectLst>
-                          <a:softEdge rad="12700"/>
-                        </a:effectLst>
-                      </wps:spPr>
-                      <wps:style>
-                        <a:lnRef idx="2">
-                          <a:schemeClr val="accent1">
-                            <a:shade val="50000"/>
-                          </a:schemeClr>
-                        </a:lnRef>
-                        <a:fillRef idx="1">
-                          <a:schemeClr val="accent1"/>
-                        </a:fillRef>
-                        <a:effectRef idx="0">
-                          <a:schemeClr val="accent1"/>
-                        </a:effectRef>
-                        <a:fontRef idx="minor">
-                          <a:schemeClr val="lt1"/>
-                        </a:fontRef>
-                      </wps:style>
-                      <wps:bodyPr rot="0" spcFirstLastPara="0" vertOverflow="overflow" horzOverflow="overflow" vert="horz" wrap="square" lIns="91440" tIns="45720" rIns="91440" bIns="45720" numCol="1" spcCol="0" rtlCol="0" fromWordArt="0" anchor="ctr" anchorCtr="0" forceAA="0" compatLnSpc="1">
-                        <a:prstTxWarp prst="textNoShape">
-                          <a:avLst/>
-                        </a:prstTxWarp>
-                        <a:noAutofit/>
-                      </wps:bodyPr>
-                    </wps:wsp>
-                  </a:graphicData>
-                </a:graphic>
-                <wp14:sizeRelH relativeFrom="margin">
-                  <wp14:pctWidth>0</wp14:pctWidth>
-                </wp14:sizeRelH>
-                <wp14:sizeRelV relativeFrom="margin">
-                  <wp14:pctHeight>0</wp14:pctHeight>
-                </wp14:sizeRelV>
-              </wp:anchor>
-            </w:drawing>
-          </mc:Choice>
-          <mc:Fallback>
-            <w:pict>
-              <v:rect w14:anchorId="3D239C9E" id="Rectangle_x0020_25" o:spid="_x0000_s1026" style="position:absolute;margin-left:143.15pt;margin-top:112.5pt;width:126.05pt;height:7.3pt;flip:y;z-index:251659264;visibility:visible;mso-wrap-style:square;mso-width-percent:0;mso-height-percent:0;mso-wrap-distance-left:9pt;mso-wrap-distance-top:0;mso-wrap-distance-right:9pt;mso-wrap-distance-bottom:0;mso-position-horizontal:absolute;mso-position-horizontal-relative:text;mso-position-vertical:absolute;mso-position-vertical-relative:text;mso-width-percent:0;mso-height-percent:0;mso-width-relative:margin;mso-height-relative:margin;v-text-anchor:middle" o:gfxdata="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" fillcolor="#4f81bd [3204]" stroked="f" strokeweight="2pt"/>
-            </w:pict>
-          </mc:Fallback>
-        </mc:AlternateContent>
-      </w:r>
-      <w:r>
-        <w:rPr>
-          <w:rFonts w:asciiTheme="minorHAnsi" w:hAnsiTheme="minorHAnsi"/>
-        </w:rPr>
-        <w:br/>
+        <w:t xml:space="preserve"> </w:t>
       </w:r>
       <w:r>
         <w:rPr>
@@ -3457,7 +4036,7 @@
                     <pic:cNvPicPr/>
                   </pic:nvPicPr>
                   <pic:blipFill>
-                    <a:blip r:embed="rId16" cstate="print">
+                    <a:blip r:embed="rId17" cstate="print">
                       <a:extLst>
                         <a:ext uri="{28A0092B-C50C-407E-A947-70E740481C1C}">
                           <a14:useLocalDpi xmlns:a14="http://schemas.microsoft.com/office/drawing/2010/main" val="0"/>
@@ -3497,6 +4076,7 @@
           <w:ilvl w:val="0"/>
           <w:numId w:val="5"/>
         </w:numPr>
+        <w:ind w:left="1260"/>
         <w:rPr>
           <w:rFonts w:asciiTheme="minorHAnsi" w:hAnsiTheme="minorHAnsi"/>
         </w:rPr>
@@ -3547,7 +4127,7 @@
     <w:p>
       <w:pPr>
         <w:pStyle w:val="ListParagraph"/>
-        <w:ind w:left="1418"/>
+        <w:ind w:left="1418" w:firstLine="112"/>
         <w:rPr>
           <w:rFonts w:asciiTheme="minorHAnsi" w:hAnsiTheme="minorHAnsi"/>
         </w:rPr>
@@ -3557,10 +4137,11 @@
           <w:noProof/>
           <w:lang w:val="en-GB" w:eastAsia="en-GB"/>
         </w:rPr>
+        <w:lastRenderedPageBreak/>
         <w:drawing>
-          <wp:inline distT="0" distB="0" distL="0" distR="0" wp14:anchorId="61B6CE14" wp14:editId="3D0CCB21">
-            <wp:extent cx="2478024" cy="1078992"/>
-            <wp:effectExtent l="0" t="0" r="11430" b="0"/>
+          <wp:inline distT="0" distB="0" distL="0" distR="0" wp14:anchorId="61B6CE14" wp14:editId="7DFEB59D">
+            <wp:extent cx="2478024" cy="1058410"/>
+            <wp:effectExtent l="0" t="0" r="11430" b="8890"/>
             <wp:docPr id="23" name="Picture 22"/>
             <wp:cNvGraphicFramePr>
               <a:graphicFrameLocks xmlns:a="http://schemas.openxmlformats.org/drawingml/2006/main" noChangeAspect="1"/>
@@ -3575,7 +4156,7 @@
                     </pic:cNvPicPr>
                   </pic:nvPicPr>
                   <pic:blipFill>
-                    <a:blip r:embed="rId17" cstate="print">
+                    <a:blip r:embed="rId18">
                       <a:extLst>
                         <a:ext uri="{28A0092B-C50C-407E-A947-70E740481C1C}">
                           <a14:useLocalDpi xmlns:a14="http://schemas.microsoft.com/office/drawing/2010/main" val="0"/>
@@ -3589,7 +4170,7 @@
                   <pic:spPr bwMode="auto">
                     <a:xfrm>
                       <a:off x="0" y="0"/>
-                      <a:ext cx="2478024" cy="1078992"/>
+                      <a:ext cx="2478024" cy="1058410"/>
                     </a:xfrm>
                     <a:prstGeom prst="rect">
                       <a:avLst/>
@@ -3614,54 +4195,38 @@
         </w:rPr>
         <w:br/>
       </w:r>
-      <w:r>
-        <w:rPr>
-          <w:rFonts w:asciiTheme="minorHAnsi" w:hAnsiTheme="minorHAnsi"/>
-        </w:rPr>
-        <w:br/>
+    </w:p>
+    <w:p>
+      <w:pPr>
+        <w:pStyle w:val="ListParagraph"/>
+        <w:ind w:left="1260"/>
+        <w:rPr>
+          <w:rFonts w:asciiTheme="minorHAnsi" w:hAnsiTheme="minorHAnsi"/>
+        </w:rPr>
+      </w:pPr>
+      <w:r>
+        <w:rPr>
+          <w:rFonts w:asciiTheme="minorHAnsi" w:hAnsiTheme="minorHAnsi"/>
+        </w:rPr>
         <w:t>Set the parameters according to the guidance in the table below.</w:t>
-      </w:r>
-    </w:p>
-    <w:p>
-      <w:pPr>
-        <w:pStyle w:val="ListParagraph"/>
-        <w:ind w:left="1418"/>
-        <w:rPr>
-          <w:rFonts w:asciiTheme="minorHAnsi" w:hAnsiTheme="minorHAnsi"/>
-        </w:rPr>
-      </w:pPr>
-    </w:p>
-    <w:p>
-      <w:pPr>
-        <w:pStyle w:val="ListParagraph"/>
-        <w:ind w:left="1418"/>
-        <w:rPr>
-          <w:rFonts w:asciiTheme="minorHAnsi" w:hAnsiTheme="minorHAnsi"/>
-        </w:rPr>
-      </w:pPr>
-      <w:r>
-        <w:rPr>
-          <w:rFonts w:asciiTheme="minorHAnsi" w:hAnsiTheme="minorHAnsi"/>
-        </w:rPr>
-        <w:br/>
       </w:r>
     </w:p>
     <w:tbl>
       <w:tblPr>
         <w:tblStyle w:val="TableGrid"/>
-        <w:tblW w:w="8130" w:type="dxa"/>
-        <w:tblInd w:w="607" w:type="dxa"/>
+        <w:tblW w:w="7475" w:type="dxa"/>
+        <w:tblInd w:w="1262" w:type="dxa"/>
         <w:tblLook w:val="04A0" w:firstRow="1" w:lastRow="0" w:firstColumn="1" w:lastColumn="0" w:noHBand="0" w:noVBand="1"/>
       </w:tblPr>
       <w:tblGrid>
-        <w:gridCol w:w="2160"/>
-        <w:gridCol w:w="1285"/>
-        <w:gridCol w:w="4685"/>
+        <w:gridCol w:w="2354"/>
+        <w:gridCol w:w="1196"/>
+        <w:gridCol w:w="3925"/>
       </w:tblGrid>
       <w:tr>
         <w:tc>
           <w:tcPr>
-            <w:tcW w:w="2160" w:type="dxa"/>
+            <w:tcW w:w="2354" w:type="dxa"/>
             <w:shd w:val="clear" w:color="auto" w:fill="F2F2F2" w:themeFill="background1" w:themeFillShade="F2"/>
             <w:tcMar>
               <w:left w:w="108" w:type="dxa"/>
@@ -3671,13 +4236,15 @@
             <w:pPr>
               <w:rPr>
                 <w:b/>
-                <w:sz w:val="22"/>
+                <w:sz w:val="20"/>
+                <w:szCs w:val="20"/>
               </w:rPr>
             </w:pPr>
             <w:r>
               <w:rPr>
                 <w:b/>
-                <w:sz w:val="22"/>
+                <w:sz w:val="20"/>
+                <w:szCs w:val="20"/>
               </w:rPr>
               <w:t>Parameter</w:t>
             </w:r>
@@ -3685,7 +4252,7 @@
         </w:tc>
         <w:tc>
           <w:tcPr>
-            <w:tcW w:w="1285" w:type="dxa"/>
+            <w:tcW w:w="1196" w:type="dxa"/>
             <w:shd w:val="clear" w:color="auto" w:fill="F2F2F2" w:themeFill="background1" w:themeFillShade="F2"/>
             <w:tcMar>
               <w:left w:w="108" w:type="dxa"/>
@@ -3695,21 +4262,23 @@
             <w:pPr>
               <w:rPr>
                 <w:b/>
-                <w:sz w:val="22"/>
+                <w:sz w:val="20"/>
+                <w:szCs w:val="20"/>
               </w:rPr>
             </w:pPr>
             <w:r>
               <w:rPr>
                 <w:b/>
-                <w:sz w:val="22"/>
-              </w:rPr>
-              <w:t>Default value</w:t>
+                <w:sz w:val="20"/>
+                <w:szCs w:val="20"/>
+              </w:rPr>
+              <w:t>Default</w:t>
             </w:r>
           </w:p>
         </w:tc>
         <w:tc>
           <w:tcPr>
-            <w:tcW w:w="4685" w:type="dxa"/>
+            <w:tcW w:w="3925" w:type="dxa"/>
             <w:shd w:val="clear" w:color="auto" w:fill="F2F2F2" w:themeFill="background1" w:themeFillShade="F2"/>
             <w:tcMar>
               <w:left w:w="108" w:type="dxa"/>
@@ -3719,13 +4288,15 @@
             <w:pPr>
               <w:rPr>
                 <w:b/>
-                <w:sz w:val="22"/>
+                <w:sz w:val="20"/>
+                <w:szCs w:val="20"/>
               </w:rPr>
             </w:pPr>
             <w:r>
               <w:rPr>
                 <w:b/>
-                <w:sz w:val="22"/>
+                <w:sz w:val="20"/>
+                <w:szCs w:val="20"/>
               </w:rPr>
               <w:t>Note</w:t>
             </w:r>
@@ -3735,7 +4306,7 @@
       <w:tr>
         <w:tc>
           <w:tcPr>
-            <w:tcW w:w="2160" w:type="dxa"/>
+            <w:tcW w:w="2354" w:type="dxa"/>
             <w:shd w:val="clear" w:color="auto" w:fill="auto"/>
             <w:tcMar>
               <w:left w:w="108" w:type="dxa"/>
@@ -3745,65 +4316,25 @@
             <w:pPr>
               <w:rPr>
                 <w:b/>
+                <w:sz w:val="20"/>
+                <w:szCs w:val="20"/>
               </w:rPr>
             </w:pPr>
             <w:proofErr w:type="spellStart"/>
             <w:r>
               <w:rPr>
                 <w:b/>
-              </w:rPr>
-              <w:t>document_enable</w:t>
+                <w:sz w:val="20"/>
+                <w:szCs w:val="20"/>
+              </w:rPr>
+              <w:t>document_sentiment</w:t>
             </w:r>
             <w:proofErr w:type="spellEnd"/>
           </w:p>
         </w:tc>
         <w:tc>
           <w:tcPr>
-            <w:tcW w:w="1285" w:type="dxa"/>
-            <w:shd w:val="clear" w:color="auto" w:fill="auto"/>
-            <w:tcMar>
-              <w:left w:w="108" w:type="dxa"/>
-            </w:tcMar>
-          </w:tcPr>
-          <w:p>
-            <w:r>
-              <w:t>true</w:t>
-            </w:r>
-          </w:p>
-        </w:tc>
-        <w:tc>
-          <w:tcPr>
-            <w:tcW w:w="4685" w:type="dxa"/>
-            <w:shd w:val="clear" w:color="auto" w:fill="auto"/>
-            <w:tcMar>
-              <w:left w:w="108" w:type="dxa"/>
-            </w:tcMar>
-          </w:tcPr>
-          <w:p>
-            <w:r>
-              <w:t>true | false</w:t>
-            </w:r>
-          </w:p>
-          <w:p>
-            <w:r>
-              <w:t xml:space="preserve">Enable </w:t>
-            </w:r>
-            <w:r>
-              <w:t>document</w:t>
-            </w:r>
-            <w:r>
-              <w:t xml:space="preserve"> level analysis</w:t>
-            </w:r>
-            <w:r>
-              <w:t>.</w:t>
-            </w:r>
-          </w:p>
-        </w:tc>
-      </w:tr>
-      <w:tr>
-        <w:tc>
-          <w:tcPr>
-            <w:tcW w:w="2160" w:type="dxa"/>
+            <w:tcW w:w="1196" w:type="dxa"/>
             <w:shd w:val="clear" w:color="auto" w:fill="auto"/>
             <w:tcMar>
               <w:left w:w="108" w:type="dxa"/>
@@ -3812,60 +4343,22 @@
           <w:p>
             <w:pPr>
               <w:rPr>
-                <w:b/>
+                <w:sz w:val="20"/>
+                <w:szCs w:val="20"/>
               </w:rPr>
             </w:pPr>
-            <w:proofErr w:type="spellStart"/>
-            <w:r>
-              <w:rPr>
-                <w:b/>
-              </w:rPr>
-              <w:t>document_sentiment</w:t>
-            </w:r>
-            <w:proofErr w:type="spellEnd"/>
+            <w:r>
+              <w:rPr>
+                <w:sz w:val="20"/>
+                <w:szCs w:val="20"/>
+              </w:rPr>
+              <w:t>true</w:t>
+            </w:r>
           </w:p>
         </w:tc>
         <w:tc>
           <w:tcPr>
-            <w:tcW w:w="1285" w:type="dxa"/>
-            <w:shd w:val="clear" w:color="auto" w:fill="auto"/>
-            <w:tcMar>
-              <w:left w:w="108" w:type="dxa"/>
-            </w:tcMar>
-          </w:tcPr>
-          <w:p>
-            <w:r>
-              <w:t>true</w:t>
-            </w:r>
-          </w:p>
-        </w:tc>
-        <w:tc>
-          <w:tcPr>
-            <w:tcW w:w="4685" w:type="dxa"/>
-            <w:shd w:val="clear" w:color="auto" w:fill="auto"/>
-            <w:tcMar>
-              <w:left w:w="108" w:type="dxa"/>
-            </w:tcMar>
-          </w:tcPr>
-          <w:p>
-            <w:r>
-              <w:t>true | false</w:t>
-            </w:r>
-          </w:p>
-          <w:p>
-            <w:r>
-              <w:t>Set this to true to enable document level s</w:t>
-            </w:r>
-            <w:r>
-              <w:t>entiment analysis.</w:t>
-            </w:r>
-          </w:p>
-        </w:tc>
-      </w:tr>
-      <w:tr>
-        <w:tc>
-          <w:tcPr>
-            <w:tcW w:w="2160" w:type="dxa"/>
+            <w:tcW w:w="3925" w:type="dxa"/>
             <w:shd w:val="clear" w:color="auto" w:fill="auto"/>
             <w:tcMar>
               <w:left w:w="108" w:type="dxa"/>
@@ -3874,52 +4367,124 @@
           <w:p>
             <w:pPr>
               <w:rPr>
-                <w:b/>
+                <w:sz w:val="20"/>
+                <w:szCs w:val="20"/>
               </w:rPr>
             </w:pPr>
-            <w:proofErr w:type="spellStart"/>
-            <w:r>
-              <w:rPr>
-                <w:b/>
-              </w:rPr>
-              <w:t>document_emotion</w:t>
-            </w:r>
-            <w:proofErr w:type="spellEnd"/>
+            <w:r>
+              <w:rPr>
+                <w:sz w:val="20"/>
+                <w:szCs w:val="20"/>
+              </w:rPr>
+              <w:t>true | false</w:t>
+            </w:r>
+          </w:p>
+          <w:p>
+            <w:pPr>
+              <w:rPr>
+                <w:sz w:val="20"/>
+                <w:szCs w:val="20"/>
+              </w:rPr>
+            </w:pPr>
+            <w:r>
+              <w:rPr>
+                <w:sz w:val="20"/>
+                <w:szCs w:val="20"/>
+              </w:rPr>
+              <w:t>Set this to true to enable document level sentiment analysis.</w:t>
+            </w:r>
           </w:p>
         </w:tc>
+      </w:tr>
+      <w:tr>
         <w:tc>
           <w:tcPr>
-            <w:tcW w:w="1285" w:type="dxa"/>
+            <w:tcW w:w="2354" w:type="dxa"/>
             <w:shd w:val="clear" w:color="auto" w:fill="auto"/>
             <w:tcMar>
               <w:left w:w="108" w:type="dxa"/>
             </w:tcMar>
           </w:tcPr>
           <w:p>
-            <w:r>
-              <w:t>true</w:t>
-            </w:r>
+            <w:pPr>
+              <w:rPr>
+                <w:b/>
+                <w:sz w:val="20"/>
+                <w:szCs w:val="20"/>
+              </w:rPr>
+            </w:pPr>
+            <w:proofErr w:type="spellStart"/>
+            <w:r>
+              <w:rPr>
+                <w:b/>
+                <w:sz w:val="20"/>
+                <w:szCs w:val="20"/>
+              </w:rPr>
+              <w:t>document_emotion</w:t>
+            </w:r>
+            <w:proofErr w:type="spellEnd"/>
           </w:p>
         </w:tc>
         <w:tc>
           <w:tcPr>
-            <w:tcW w:w="4685" w:type="dxa"/>
+            <w:tcW w:w="1196" w:type="dxa"/>
             <w:shd w:val="clear" w:color="auto" w:fill="auto"/>
             <w:tcMar>
               <w:left w:w="108" w:type="dxa"/>
             </w:tcMar>
           </w:tcPr>
           <w:p>
-            <w:r>
+            <w:pPr>
+              <w:rPr>
+                <w:sz w:val="20"/>
+                <w:szCs w:val="20"/>
+              </w:rPr>
+            </w:pPr>
+            <w:r>
+              <w:rPr>
+                <w:sz w:val="20"/>
+                <w:szCs w:val="20"/>
+              </w:rPr>
+              <w:t>true</w:t>
+            </w:r>
+          </w:p>
+        </w:tc>
+        <w:tc>
+          <w:tcPr>
+            <w:tcW w:w="3925" w:type="dxa"/>
+            <w:shd w:val="clear" w:color="auto" w:fill="auto"/>
+            <w:tcMar>
+              <w:left w:w="108" w:type="dxa"/>
+            </w:tcMar>
+          </w:tcPr>
+          <w:p>
+            <w:pPr>
+              <w:rPr>
+                <w:sz w:val="20"/>
+                <w:szCs w:val="20"/>
+              </w:rPr>
+            </w:pPr>
+            <w:r>
+              <w:rPr>
+                <w:sz w:val="20"/>
+                <w:szCs w:val="20"/>
+              </w:rPr>
               <w:t>true | false</w:t>
             </w:r>
           </w:p>
           <w:p>
-            <w:r>
-              <w:t>Set this to true to enable document level emotion</w:t>
-            </w:r>
-            <w:r>
-              <w:t xml:space="preserve"> analysis.</w:t>
+            <w:pPr>
+              <w:rPr>
+                <w:sz w:val="20"/>
+                <w:szCs w:val="20"/>
+              </w:rPr>
+            </w:pPr>
+            <w:r>
+              <w:rPr>
+                <w:sz w:val="20"/>
+                <w:szCs w:val="20"/>
+              </w:rPr>
+              <w:t>Set this to true to enable document level emotion analysis.</w:t>
             </w:r>
           </w:p>
         </w:tc>
@@ -3927,7 +4492,10 @@
     </w:tbl>
     <w:p>
       <w:pPr>
-        <w:ind w:left="720"/>
+        <w:ind w:left="1440"/>
+        <w:rPr>
+          <w:b/>
+        </w:rPr>
       </w:pPr>
       <w:r>
         <w:t xml:space="preserve">Note: if </w:t>
@@ -3935,17 +4503,26 @@
       <w:proofErr w:type="spellStart"/>
       <w:r>
         <w:rPr>
+          <w:rFonts w:ascii=".SF NS Text" w:hAnsi=".SF NS Text" w:cs=".SF NS Text"/>
           <w:b/>
-          <w:i/>
-        </w:rPr>
-        <w:t>document_enable</w:t>
+          <w:sz w:val="22"/>
+          <w:szCs w:val="22"/>
+          <w:lang w:eastAsia="en-US"/>
+        </w:rPr>
+        <w:t>enable_default_documentlevel</w:t>
       </w:r>
       <w:proofErr w:type="spellEnd"/>
       <w:r>
-        <w:t xml:space="preserve"> is set to “true” then at least one of the other parameters must also be set to true.</w:t>
-      </w:r>
-      <w:r>
-        <w:br/>
+        <w:rPr>
+          <w:b/>
+        </w:rPr>
+        <w:t xml:space="preserve"> </w:t>
+      </w:r>
+      <w:r>
+        <w:t xml:space="preserve">is set to “true” then at least one of the other </w:t>
+      </w:r>
+      <w:r>
+        <w:t>these parameters must also be set to true.</w:t>
       </w:r>
     </w:p>
     <w:p>
@@ -3964,7 +4541,7 @@
           <w:ilvl w:val="0"/>
           <w:numId w:val="5"/>
         </w:numPr>
-        <w:ind w:left="1418" w:hanging="284"/>
+        <w:ind w:left="1260"/>
         <w:rPr>
           <w:rFonts w:asciiTheme="minorHAnsi" w:hAnsiTheme="minorHAnsi"/>
         </w:rPr>
@@ -4006,16 +4583,8 @@
     </w:p>
     <w:p>
       <w:pPr>
-        <w:ind w:left="1134"/>
-        <w:rPr>
-          <w:rFonts w:asciiTheme="minorHAnsi" w:hAnsiTheme="minorHAnsi"/>
-        </w:rPr>
-      </w:pPr>
-    </w:p>
-    <w:p>
-      <w:pPr>
         <w:pStyle w:val="ListParagraph"/>
-        <w:ind w:left="1418"/>
+        <w:ind w:left="1260"/>
         <w:rPr>
           <w:rFonts w:asciiTheme="minorHAnsi" w:hAnsiTheme="minorHAnsi"/>
         </w:rPr>
@@ -4026,9 +4595,9 @@
           <w:lang w:val="en-GB" w:eastAsia="en-GB"/>
         </w:rPr>
         <w:drawing>
-          <wp:inline distT="0" distB="0" distL="0" distR="0" wp14:anchorId="369C9551" wp14:editId="1D3695FD">
-            <wp:extent cx="2496312" cy="1078992"/>
-            <wp:effectExtent l="0" t="0" r="0" b="0"/>
+          <wp:inline distT="0" distB="0" distL="0" distR="0" wp14:anchorId="369C9551" wp14:editId="0D8B28D3">
+            <wp:extent cx="1884239" cy="806631"/>
+            <wp:effectExtent l="0" t="0" r="0" b="6350"/>
             <wp:docPr id="16" name="Picture 22"/>
             <wp:cNvGraphicFramePr>
               <a:graphicFrameLocks xmlns:a="http://schemas.openxmlformats.org/drawingml/2006/main" noChangeAspect="1"/>
@@ -4043,7 +4612,7 @@
                     </pic:cNvPicPr>
                   </pic:nvPicPr>
                   <pic:blipFill>
-                    <a:blip r:embed="rId18" cstate="print">
+                    <a:blip r:embed="rId19" cstate="print">
                       <a:extLst>
                         <a:ext uri="{28A0092B-C50C-407E-A947-70E740481C1C}">
                           <a14:useLocalDpi xmlns:a14="http://schemas.microsoft.com/office/drawing/2010/main" val="0"/>
@@ -4057,7 +4626,7 @@
                   <pic:spPr bwMode="auto">
                     <a:xfrm>
                       <a:off x="0" y="0"/>
-                      <a:ext cx="2496312" cy="1078992"/>
+                      <a:ext cx="1884239" cy="806631"/>
                     </a:xfrm>
                     <a:prstGeom prst="rect">
                       <a:avLst/>
@@ -4102,35 +4671,22 @@
         <w:t>.</w:t>
       </w:r>
     </w:p>
-    <w:p>
-      <w:pPr>
-        <w:rPr>
-          <w:rFonts w:asciiTheme="minorHAnsi" w:hAnsiTheme="minorHAnsi"/>
-        </w:rPr>
-      </w:pPr>
-      <w:r>
-        <w:rPr>
-          <w:rFonts w:asciiTheme="minorHAnsi" w:hAnsiTheme="minorHAnsi"/>
-        </w:rPr>
-        <w:br/>
-      </w:r>
-    </w:p>
     <w:tbl>
       <w:tblPr>
         <w:tblStyle w:val="TableGrid"/>
-        <w:tblW w:w="8130" w:type="dxa"/>
-        <w:tblInd w:w="607" w:type="dxa"/>
+        <w:tblW w:w="7475" w:type="dxa"/>
+        <w:tblInd w:w="1262" w:type="dxa"/>
         <w:tblLook w:val="04A0" w:firstRow="1" w:lastRow="0" w:firstColumn="1" w:lastColumn="0" w:noHBand="0" w:noVBand="1"/>
       </w:tblPr>
       <w:tblGrid>
-        <w:gridCol w:w="2160"/>
-        <w:gridCol w:w="1285"/>
-        <w:gridCol w:w="4685"/>
+        <w:gridCol w:w="1818"/>
+        <w:gridCol w:w="1252"/>
+        <w:gridCol w:w="4405"/>
       </w:tblGrid>
       <w:tr>
         <w:tc>
           <w:tcPr>
-            <w:tcW w:w="2160" w:type="dxa"/>
+            <w:tcW w:w="1818" w:type="dxa"/>
             <w:shd w:val="clear" w:color="auto" w:fill="F2F2F2" w:themeFill="background1" w:themeFillShade="F2"/>
             <w:tcMar>
               <w:left w:w="108" w:type="dxa"/>
@@ -4140,13 +4696,15 @@
             <w:pPr>
               <w:rPr>
                 <w:b/>
-                <w:sz w:val="22"/>
+                <w:sz w:val="20"/>
+                <w:szCs w:val="20"/>
               </w:rPr>
             </w:pPr>
             <w:r>
               <w:rPr>
                 <w:b/>
-                <w:sz w:val="22"/>
+                <w:sz w:val="20"/>
+                <w:szCs w:val="20"/>
               </w:rPr>
               <w:t>Parameter</w:t>
             </w:r>
@@ -4154,7 +4712,7 @@
         </w:tc>
         <w:tc>
           <w:tcPr>
-            <w:tcW w:w="1285" w:type="dxa"/>
+            <w:tcW w:w="1252" w:type="dxa"/>
             <w:shd w:val="clear" w:color="auto" w:fill="F2F2F2" w:themeFill="background1" w:themeFillShade="F2"/>
             <w:tcMar>
               <w:left w:w="108" w:type="dxa"/>
@@ -4164,21 +4722,23 @@
             <w:pPr>
               <w:rPr>
                 <w:b/>
-                <w:sz w:val="22"/>
+                <w:sz w:val="20"/>
+                <w:szCs w:val="20"/>
               </w:rPr>
             </w:pPr>
             <w:r>
               <w:rPr>
                 <w:b/>
-                <w:sz w:val="22"/>
-              </w:rPr>
-              <w:t>Default value</w:t>
+                <w:sz w:val="20"/>
+                <w:szCs w:val="20"/>
+              </w:rPr>
+              <w:t>Default</w:t>
             </w:r>
           </w:p>
         </w:tc>
         <w:tc>
           <w:tcPr>
-            <w:tcW w:w="4685" w:type="dxa"/>
+            <w:tcW w:w="4405" w:type="dxa"/>
             <w:shd w:val="clear" w:color="auto" w:fill="F2F2F2" w:themeFill="background1" w:themeFillShade="F2"/>
             <w:tcMar>
               <w:left w:w="108" w:type="dxa"/>
@@ -4188,13 +4748,15 @@
             <w:pPr>
               <w:rPr>
                 <w:b/>
-                <w:sz w:val="22"/>
+                <w:sz w:val="20"/>
+                <w:szCs w:val="20"/>
               </w:rPr>
             </w:pPr>
             <w:r>
               <w:rPr>
                 <w:b/>
-                <w:sz w:val="22"/>
+                <w:sz w:val="20"/>
+                <w:szCs w:val="20"/>
               </w:rPr>
               <w:t>Note</w:t>
             </w:r>
@@ -4204,7 +4766,7 @@
       <w:tr>
         <w:tc>
           <w:tcPr>
-            <w:tcW w:w="2160" w:type="dxa"/>
+            <w:tcW w:w="1818" w:type="dxa"/>
             <w:shd w:val="clear" w:color="auto" w:fill="auto"/>
             <w:tcMar>
               <w:left w:w="108" w:type="dxa"/>
@@ -4214,62 +4776,25 @@
             <w:pPr>
               <w:rPr>
                 <w:b/>
+                <w:sz w:val="20"/>
+                <w:szCs w:val="20"/>
               </w:rPr>
             </w:pPr>
             <w:proofErr w:type="spellStart"/>
             <w:r>
               <w:rPr>
                 <w:b/>
-              </w:rPr>
-              <w:t>entity_enable</w:t>
+                <w:sz w:val="20"/>
+                <w:szCs w:val="20"/>
+              </w:rPr>
+              <w:t>entity_sentiment</w:t>
             </w:r>
             <w:proofErr w:type="spellEnd"/>
           </w:p>
         </w:tc>
         <w:tc>
           <w:tcPr>
-            <w:tcW w:w="1285" w:type="dxa"/>
-            <w:shd w:val="clear" w:color="auto" w:fill="auto"/>
-            <w:tcMar>
-              <w:left w:w="108" w:type="dxa"/>
-            </w:tcMar>
-          </w:tcPr>
-          <w:p>
-            <w:r>
-              <w:t>true</w:t>
-            </w:r>
-          </w:p>
-        </w:tc>
-        <w:tc>
-          <w:tcPr>
-            <w:tcW w:w="4685" w:type="dxa"/>
-            <w:shd w:val="clear" w:color="auto" w:fill="auto"/>
-            <w:tcMar>
-              <w:left w:w="108" w:type="dxa"/>
-            </w:tcMar>
-          </w:tcPr>
-          <w:p>
-            <w:r>
-              <w:t>t</w:t>
-            </w:r>
-            <w:r>
-              <w:t>rue | false</w:t>
-            </w:r>
-          </w:p>
-          <w:p>
-            <w:r>
-              <w:t>Enable entity level analysis</w:t>
-            </w:r>
-            <w:r>
-              <w:t xml:space="preserve"> on the document</w:t>
-            </w:r>
-          </w:p>
-        </w:tc>
-      </w:tr>
-      <w:tr>
-        <w:tc>
-          <w:tcPr>
-            <w:tcW w:w="2160" w:type="dxa"/>
+            <w:tcW w:w="1252" w:type="dxa"/>
             <w:shd w:val="clear" w:color="auto" w:fill="auto"/>
             <w:tcMar>
               <w:left w:w="108" w:type="dxa"/>
@@ -4278,71 +4803,22 @@
           <w:p>
             <w:pPr>
               <w:rPr>
-                <w:b/>
+                <w:sz w:val="20"/>
+                <w:szCs w:val="20"/>
               </w:rPr>
             </w:pPr>
-            <w:proofErr w:type="spellStart"/>
-            <w:r>
-              <w:rPr>
-                <w:b/>
-              </w:rPr>
-              <w:t>entity_sentiment</w:t>
-            </w:r>
-            <w:proofErr w:type="spellEnd"/>
+            <w:r>
+              <w:rPr>
+                <w:sz w:val="20"/>
+                <w:szCs w:val="20"/>
+              </w:rPr>
+              <w:t>true</w:t>
+            </w:r>
           </w:p>
         </w:tc>
         <w:tc>
           <w:tcPr>
-            <w:tcW w:w="1285" w:type="dxa"/>
-            <w:shd w:val="clear" w:color="auto" w:fill="auto"/>
-            <w:tcMar>
-              <w:left w:w="108" w:type="dxa"/>
-            </w:tcMar>
-          </w:tcPr>
-          <w:p>
-            <w:r>
-              <w:t>true</w:t>
-            </w:r>
-          </w:p>
-        </w:tc>
-        <w:tc>
-          <w:tcPr>
-            <w:tcW w:w="4685" w:type="dxa"/>
-            <w:shd w:val="clear" w:color="auto" w:fill="auto"/>
-            <w:tcMar>
-              <w:left w:w="108" w:type="dxa"/>
-            </w:tcMar>
-          </w:tcPr>
-          <w:p>
-            <w:r>
-              <w:t>t</w:t>
-            </w:r>
-            <w:r>
-              <w:t>rue | false</w:t>
-            </w:r>
-          </w:p>
-          <w:p>
-            <w:r>
-              <w:t xml:space="preserve">Set this to true to enable </w:t>
-            </w:r>
-            <w:proofErr w:type="spellStart"/>
-            <w:r>
-              <w:t>targetted</w:t>
-            </w:r>
-            <w:proofErr w:type="spellEnd"/>
-            <w:r>
-              <w:t xml:space="preserve"> s</w:t>
-            </w:r>
-            <w:r>
-              <w:t>entiment analysis for detected entities.</w:t>
-            </w:r>
-          </w:p>
-        </w:tc>
-      </w:tr>
-      <w:tr>
-        <w:tc>
-          <w:tcPr>
-            <w:tcW w:w="2160" w:type="dxa"/>
+            <w:tcW w:w="4405" w:type="dxa"/>
             <w:shd w:val="clear" w:color="auto" w:fill="auto"/>
             <w:tcMar>
               <w:left w:w="108" w:type="dxa"/>
@@ -4351,63 +4827,54 @@
           <w:p>
             <w:pPr>
               <w:rPr>
-                <w:b/>
+                <w:sz w:val="20"/>
+                <w:szCs w:val="20"/>
               </w:rPr>
             </w:pPr>
-            <w:proofErr w:type="spellStart"/>
-            <w:r>
-              <w:rPr>
-                <w:b/>
-              </w:rPr>
-              <w:t>entity_emotion</w:t>
-            </w:r>
-            <w:proofErr w:type="spellEnd"/>
-          </w:p>
-        </w:tc>
-        <w:tc>
-          <w:tcPr>
-            <w:tcW w:w="1285" w:type="dxa"/>
-            <w:shd w:val="clear" w:color="auto" w:fill="auto"/>
-            <w:tcMar>
-              <w:left w:w="108" w:type="dxa"/>
-            </w:tcMar>
-          </w:tcPr>
-          <w:p>
-            <w:r>
-              <w:t>true</w:t>
-            </w:r>
-          </w:p>
-        </w:tc>
-        <w:tc>
-          <w:tcPr>
-            <w:tcW w:w="4685" w:type="dxa"/>
-            <w:shd w:val="clear" w:color="auto" w:fill="auto"/>
-            <w:tcMar>
-              <w:left w:w="108" w:type="dxa"/>
-            </w:tcMar>
-          </w:tcPr>
-          <w:p>
-            <w:r>
+            <w:r>
+              <w:rPr>
+                <w:sz w:val="20"/>
+                <w:szCs w:val="20"/>
+              </w:rPr>
               <w:t>t</w:t>
             </w:r>
             <w:r>
+              <w:rPr>
+                <w:sz w:val="20"/>
+                <w:szCs w:val="20"/>
+              </w:rPr>
               <w:t>rue | false</w:t>
             </w:r>
           </w:p>
           <w:p>
-            <w:r>
+            <w:pPr>
+              <w:rPr>
+                <w:sz w:val="20"/>
+                <w:szCs w:val="20"/>
+              </w:rPr>
+            </w:pPr>
+            <w:r>
+              <w:rPr>
+                <w:sz w:val="20"/>
+                <w:szCs w:val="20"/>
+              </w:rPr>
               <w:t xml:space="preserve">Set this to true to enable </w:t>
             </w:r>
             <w:proofErr w:type="spellStart"/>
             <w:r>
+              <w:rPr>
+                <w:sz w:val="20"/>
+                <w:szCs w:val="20"/>
+              </w:rPr>
               <w:t>targetted</w:t>
             </w:r>
             <w:proofErr w:type="spellEnd"/>
             <w:r>
-              <w:t xml:space="preserve"> emotion</w:t>
-            </w:r>
-            <w:r>
-              <w:t xml:space="preserve"> analysis for detected entities.</w:t>
+              <w:rPr>
+                <w:sz w:val="20"/>
+                <w:szCs w:val="20"/>
+              </w:rPr>
+              <w:t xml:space="preserve"> sentiment analysis for detected entities.</w:t>
             </w:r>
           </w:p>
         </w:tc>
@@ -4415,7 +4882,7 @@
       <w:tr>
         <w:tc>
           <w:tcPr>
-            <w:tcW w:w="2160" w:type="dxa"/>
+            <w:tcW w:w="1818" w:type="dxa"/>
             <w:shd w:val="clear" w:color="auto" w:fill="auto"/>
             <w:tcMar>
               <w:left w:w="108" w:type="dxa"/>
@@ -4425,46 +4892,105 @@
             <w:pPr>
               <w:rPr>
                 <w:b/>
+                <w:sz w:val="20"/>
+                <w:szCs w:val="20"/>
               </w:rPr>
             </w:pPr>
+            <w:proofErr w:type="spellStart"/>
             <w:r>
               <w:rPr>
                 <w:b/>
-              </w:rPr>
-              <w:t>model</w:t>
-            </w:r>
+                <w:sz w:val="20"/>
+                <w:szCs w:val="20"/>
+              </w:rPr>
+              <w:t>entity_emotion</w:t>
+            </w:r>
+            <w:proofErr w:type="spellEnd"/>
           </w:p>
         </w:tc>
         <w:tc>
           <w:tcPr>
-            <w:tcW w:w="1285" w:type="dxa"/>
+            <w:tcW w:w="1252" w:type="dxa"/>
             <w:shd w:val="clear" w:color="auto" w:fill="auto"/>
             <w:tcMar>
               <w:left w:w="108" w:type="dxa"/>
             </w:tcMar>
           </w:tcPr>
           <w:p>
-            <w:r>
-              <w:t>default</w:t>
+            <w:pPr>
+              <w:rPr>
+                <w:sz w:val="20"/>
+                <w:szCs w:val="20"/>
+              </w:rPr>
+            </w:pPr>
+            <w:r>
+              <w:rPr>
+                <w:sz w:val="20"/>
+                <w:szCs w:val="20"/>
+              </w:rPr>
+              <w:t>true</w:t>
             </w:r>
           </w:p>
         </w:tc>
         <w:tc>
           <w:tcPr>
-            <w:tcW w:w="4685" w:type="dxa"/>
+            <w:tcW w:w="4405" w:type="dxa"/>
             <w:shd w:val="clear" w:color="auto" w:fill="auto"/>
             <w:tcMar>
               <w:left w:w="108" w:type="dxa"/>
             </w:tcMar>
           </w:tcPr>
           <w:p>
-            <w:r>
-              <w:t>NOT IMPLEMENTED YET</w:t>
+            <w:pPr>
+              <w:rPr>
+                <w:sz w:val="20"/>
+                <w:szCs w:val="20"/>
+              </w:rPr>
+            </w:pPr>
+            <w:r>
+              <w:rPr>
+                <w:sz w:val="20"/>
+                <w:szCs w:val="20"/>
+              </w:rPr>
+              <w:t>t</w:t>
+            </w:r>
+            <w:r>
+              <w:rPr>
+                <w:sz w:val="20"/>
+                <w:szCs w:val="20"/>
+              </w:rPr>
+              <w:t>rue | false</w:t>
             </w:r>
           </w:p>
           <w:p>
-            <w:r>
-              <w:t>Valid model name for a deployed custom WKS model.</w:t>
+            <w:pPr>
+              <w:rPr>
+                <w:sz w:val="20"/>
+                <w:szCs w:val="20"/>
+              </w:rPr>
+            </w:pPr>
+            <w:r>
+              <w:rPr>
+                <w:sz w:val="20"/>
+                <w:szCs w:val="20"/>
+              </w:rPr>
+              <w:t xml:space="preserve">Set this to true to enable </w:t>
+            </w:r>
+            <w:proofErr w:type="spellStart"/>
+            <w:r>
+              <w:rPr>
+                <w:sz w:val="20"/>
+                <w:szCs w:val="20"/>
+              </w:rPr>
+              <w:t>targetted</w:t>
+            </w:r>
+            <w:proofErr w:type="spellEnd"/>
+            <w:r>
+              <w:rPr>
+                <w:sz w:val="20"/>
+                <w:szCs w:val="20"/>
+              </w:rPr>
+              <w:t xml:space="preserve"> emotion analysis for detected entities.</w:t>
             </w:r>
           </w:p>
         </w:tc>
@@ -4472,8 +4998,6 @@
     </w:tbl>
     <w:p>
       <w:pPr>
-        <w:pStyle w:val="ListParagraph"/>
-        <w:ind w:firstLine="556"/>
         <w:rPr>
           <w:rFonts w:asciiTheme="minorHAnsi" w:hAnsiTheme="minorHAnsi"/>
         </w:rPr>
@@ -4486,14 +5010,441 @@
           <w:ilvl w:val="0"/>
           <w:numId w:val="5"/>
         </w:numPr>
-        <w:ind w:left="1418" w:hanging="283"/>
-      </w:pPr>
-      <w:r>
-        <w:rPr>
-          <w:rFonts w:asciiTheme="minorHAnsi" w:hAnsiTheme="minorHAnsi"/>
-        </w:rPr>
-        <w:t>Save the UIMA pipeline configuration file</w:t>
-      </w:r>
+        <w:ind w:left="1260"/>
+        <w:rPr>
+          <w:rFonts w:asciiTheme="minorHAnsi" w:hAnsiTheme="minorHAnsi"/>
+        </w:rPr>
+      </w:pPr>
+      <w:r>
+        <w:rPr>
+          <w:rFonts w:asciiTheme="minorHAnsi" w:hAnsiTheme="minorHAnsi"/>
+        </w:rPr>
+        <w:t xml:space="preserve">Close the </w:t>
+      </w:r>
+      <w:r>
+        <w:rPr>
+          <w:rFonts w:asciiTheme="minorHAnsi" w:hAnsiTheme="minorHAnsi"/>
+          <w:b/>
+          <w:i/>
+        </w:rPr>
+        <w:t>Entities</w:t>
+      </w:r>
+      <w:r>
+        <w:rPr>
+          <w:rFonts w:asciiTheme="minorHAnsi" w:hAnsiTheme="minorHAnsi"/>
+        </w:rPr>
+        <w:t xml:space="preserve"> group and click the right arrow to open the </w:t>
+      </w:r>
+      <w:r>
+        <w:rPr>
+          <w:rFonts w:asciiTheme="minorHAnsi" w:hAnsiTheme="minorHAnsi"/>
+          <w:b/>
+          <w:i/>
+        </w:rPr>
+        <w:t>Custom</w:t>
+      </w:r>
+      <w:r>
+        <w:rPr>
+          <w:rFonts w:asciiTheme="minorHAnsi" w:hAnsiTheme="minorHAnsi"/>
+        </w:rPr>
+        <w:t xml:space="preserve"> group,</w:t>
+      </w:r>
+    </w:p>
+    <w:p>
+      <w:pPr>
+        <w:ind w:left="1134"/>
+        <w:rPr>
+          <w:rFonts w:asciiTheme="minorHAnsi" w:hAnsiTheme="minorHAnsi"/>
+        </w:rPr>
+      </w:pPr>
+    </w:p>
+    <w:p>
+      <w:pPr>
+        <w:pStyle w:val="ListParagraph"/>
+        <w:ind w:left="1260"/>
+        <w:rPr>
+          <w:rFonts w:asciiTheme="minorHAnsi" w:hAnsiTheme="minorHAnsi"/>
+        </w:rPr>
+      </w:pPr>
+      <w:r>
+        <w:rPr>
+          <w:noProof/>
+          <w:lang w:val="en-GB" w:eastAsia="en-GB"/>
+        </w:rPr>
+        <w:drawing>
+          <wp:inline distT="0" distB="0" distL="0" distR="0" wp14:anchorId="57A509E6" wp14:editId="56B8E22C">
+            <wp:extent cx="2496312" cy="1038733"/>
+            <wp:effectExtent l="0" t="0" r="0" b="3175"/>
+            <wp:docPr id="2" name="Picture 22"/>
+            <wp:cNvGraphicFramePr>
+              <a:graphicFrameLocks xmlns:a="http://schemas.openxmlformats.org/drawingml/2006/main" noChangeAspect="1"/>
+            </wp:cNvGraphicFramePr>
+            <a:graphic xmlns:a="http://schemas.openxmlformats.org/drawingml/2006/main">
+              <a:graphicData uri="http://schemas.openxmlformats.org/drawingml/2006/picture">
+                <pic:pic xmlns:pic="http://schemas.openxmlformats.org/drawingml/2006/picture">
+                  <pic:nvPicPr>
+                    <pic:cNvPr id="16" name="Picture 22"/>
+                    <pic:cNvPicPr>
+                      <a:picLocks noChangeAspect="1" noChangeArrowheads="1"/>
+                    </pic:cNvPicPr>
+                  </pic:nvPicPr>
+                  <pic:blipFill>
+                    <a:blip r:embed="rId20">
+                      <a:extLst>
+                        <a:ext uri="{28A0092B-C50C-407E-A947-70E740481C1C}">
+                          <a14:useLocalDpi xmlns:a14="http://schemas.microsoft.com/office/drawing/2010/main" val="0"/>
+                        </a:ext>
+                      </a:extLst>
+                    </a:blip>
+                    <a:stretch>
+                      <a:fillRect/>
+                    </a:stretch>
+                  </pic:blipFill>
+                  <pic:spPr bwMode="auto">
+                    <a:xfrm>
+                      <a:off x="0" y="0"/>
+                      <a:ext cx="2496312" cy="1038733"/>
+                    </a:xfrm>
+                    <a:prstGeom prst="rect">
+                      <a:avLst/>
+                    </a:prstGeom>
+                    <a:noFill/>
+                    <a:ln w="9525">
+                      <a:noFill/>
+                      <a:miter lim="800000"/>
+                      <a:headEnd/>
+                      <a:tailEnd/>
+                    </a:ln>
+                  </pic:spPr>
+                </pic:pic>
+              </a:graphicData>
+            </a:graphic>
+          </wp:inline>
+        </w:drawing>
+      </w:r>
+      <w:r>
+        <w:rPr>
+          <w:rFonts w:asciiTheme="minorHAnsi" w:hAnsiTheme="minorHAnsi"/>
+        </w:rPr>
+        <w:br/>
+      </w:r>
+      <w:r>
+        <w:rPr>
+          <w:rFonts w:asciiTheme="minorHAnsi" w:hAnsiTheme="minorHAnsi"/>
+        </w:rPr>
+        <w:br/>
+        <w:t>Set the parameters according to the guidance in the table below.</w:t>
+      </w:r>
+    </w:p>
+    <w:tbl>
+      <w:tblPr>
+        <w:tblStyle w:val="TableGrid"/>
+        <w:tblW w:w="7475" w:type="dxa"/>
+        <w:tblInd w:w="1262" w:type="dxa"/>
+        <w:tblLook w:val="04A0" w:firstRow="1" w:lastRow="0" w:firstColumn="1" w:lastColumn="0" w:noHBand="0" w:noVBand="1"/>
+      </w:tblPr>
+      <w:tblGrid>
+        <w:gridCol w:w="2076"/>
+        <w:gridCol w:w="899"/>
+        <w:gridCol w:w="4500"/>
+      </w:tblGrid>
+      <w:tr>
+        <w:trPr>
+          <w:trHeight w:val="341"/>
+        </w:trPr>
+        <w:tc>
+          <w:tcPr>
+            <w:tcW w:w="2076" w:type="dxa"/>
+            <w:shd w:val="clear" w:color="auto" w:fill="F2F2F2" w:themeFill="background1" w:themeFillShade="F2"/>
+            <w:tcMar>
+              <w:left w:w="108" w:type="dxa"/>
+            </w:tcMar>
+          </w:tcPr>
+          <w:p>
+            <w:pPr>
+              <w:rPr>
+                <w:b/>
+                <w:sz w:val="20"/>
+                <w:szCs w:val="20"/>
+              </w:rPr>
+            </w:pPr>
+            <w:r>
+              <w:rPr>
+                <w:b/>
+                <w:sz w:val="20"/>
+                <w:szCs w:val="20"/>
+              </w:rPr>
+              <w:t>Parameter</w:t>
+            </w:r>
+          </w:p>
+        </w:tc>
+        <w:tc>
+          <w:tcPr>
+            <w:tcW w:w="899" w:type="dxa"/>
+            <w:shd w:val="clear" w:color="auto" w:fill="F2F2F2" w:themeFill="background1" w:themeFillShade="F2"/>
+            <w:tcMar>
+              <w:left w:w="108" w:type="dxa"/>
+            </w:tcMar>
+          </w:tcPr>
+          <w:p>
+            <w:pPr>
+              <w:rPr>
+                <w:b/>
+                <w:sz w:val="20"/>
+                <w:szCs w:val="20"/>
+              </w:rPr>
+            </w:pPr>
+            <w:r>
+              <w:rPr>
+                <w:b/>
+                <w:sz w:val="20"/>
+                <w:szCs w:val="20"/>
+              </w:rPr>
+              <w:t>Default</w:t>
+            </w:r>
+          </w:p>
+        </w:tc>
+        <w:tc>
+          <w:tcPr>
+            <w:tcW w:w="4500" w:type="dxa"/>
+            <w:shd w:val="clear" w:color="auto" w:fill="F2F2F2" w:themeFill="background1" w:themeFillShade="F2"/>
+            <w:tcMar>
+              <w:left w:w="108" w:type="dxa"/>
+            </w:tcMar>
+          </w:tcPr>
+          <w:p>
+            <w:pPr>
+              <w:rPr>
+                <w:b/>
+                <w:sz w:val="20"/>
+                <w:szCs w:val="20"/>
+              </w:rPr>
+            </w:pPr>
+            <w:r>
+              <w:rPr>
+                <w:b/>
+                <w:sz w:val="20"/>
+                <w:szCs w:val="20"/>
+              </w:rPr>
+              <w:t>Note</w:t>
+            </w:r>
+          </w:p>
+        </w:tc>
+      </w:tr>
+      <w:tr>
+        <w:tc>
+          <w:tcPr>
+            <w:tcW w:w="2076" w:type="dxa"/>
+            <w:shd w:val="clear" w:color="auto" w:fill="auto"/>
+            <w:tcMar>
+              <w:left w:w="108" w:type="dxa"/>
+            </w:tcMar>
+          </w:tcPr>
+          <w:p>
+            <w:pPr>
+              <w:rPr>
+                <w:b/>
+                <w:sz w:val="20"/>
+                <w:szCs w:val="20"/>
+              </w:rPr>
+            </w:pPr>
+            <w:proofErr w:type="spellStart"/>
+            <w:r>
+              <w:rPr>
+                <w:b/>
+                <w:sz w:val="20"/>
+                <w:szCs w:val="20"/>
+              </w:rPr>
+              <w:t>c</w:t>
+            </w:r>
+            <w:r>
+              <w:rPr>
+                <w:b/>
+                <w:sz w:val="20"/>
+                <w:szCs w:val="20"/>
+              </w:rPr>
+              <w:t>ustom</w:t>
+            </w:r>
+            <w:r>
+              <w:rPr>
+                <w:b/>
+                <w:sz w:val="20"/>
+                <w:szCs w:val="20"/>
+              </w:rPr>
+              <w:t>_</w:t>
+            </w:r>
+            <w:r>
+              <w:rPr>
+                <w:b/>
+                <w:sz w:val="20"/>
+                <w:szCs w:val="20"/>
+              </w:rPr>
+              <w:t>model</w:t>
+            </w:r>
+            <w:r>
+              <w:rPr>
+                <w:b/>
+                <w:sz w:val="20"/>
+                <w:szCs w:val="20"/>
+              </w:rPr>
+              <w:t>_id</w:t>
+            </w:r>
+            <w:proofErr w:type="spellEnd"/>
+          </w:p>
+        </w:tc>
+        <w:tc>
+          <w:tcPr>
+            <w:tcW w:w="899" w:type="dxa"/>
+            <w:shd w:val="clear" w:color="auto" w:fill="auto"/>
+            <w:tcMar>
+              <w:left w:w="108" w:type="dxa"/>
+            </w:tcMar>
+          </w:tcPr>
+          <w:p>
+            <w:pPr>
+              <w:rPr>
+                <w:sz w:val="20"/>
+                <w:szCs w:val="20"/>
+              </w:rPr>
+            </w:pPr>
+            <w:r>
+              <w:rPr>
+                <w:sz w:val="20"/>
+                <w:szCs w:val="20"/>
+              </w:rPr>
+              <w:t>none</w:t>
+            </w:r>
+          </w:p>
+        </w:tc>
+        <w:tc>
+          <w:tcPr>
+            <w:tcW w:w="4500" w:type="dxa"/>
+            <w:shd w:val="clear" w:color="auto" w:fill="auto"/>
+            <w:tcMar>
+              <w:left w:w="108" w:type="dxa"/>
+            </w:tcMar>
+          </w:tcPr>
+          <w:p>
+            <w:pPr>
+              <w:rPr>
+                <w:sz w:val="20"/>
+                <w:szCs w:val="20"/>
+              </w:rPr>
+            </w:pPr>
+            <w:r>
+              <w:rPr>
+                <w:sz w:val="20"/>
+                <w:szCs w:val="20"/>
+              </w:rPr>
+              <w:t>none | model ID</w:t>
+            </w:r>
+          </w:p>
+          <w:p>
+            <w:pPr>
+              <w:rPr>
+                <w:sz w:val="20"/>
+                <w:szCs w:val="20"/>
+              </w:rPr>
+            </w:pPr>
+            <w:r>
+              <w:rPr>
+                <w:sz w:val="20"/>
+                <w:szCs w:val="20"/>
+              </w:rPr>
+              <w:t xml:space="preserve">Enter a </w:t>
+            </w:r>
+            <w:r>
+              <w:rPr>
+                <w:sz w:val="20"/>
+                <w:szCs w:val="20"/>
+              </w:rPr>
+              <w:t xml:space="preserve">valid </w:t>
+            </w:r>
+            <w:proofErr w:type="gramStart"/>
+            <w:r>
+              <w:rPr>
+                <w:sz w:val="20"/>
+                <w:szCs w:val="20"/>
+              </w:rPr>
+              <w:t>identifier</w:t>
+            </w:r>
+            <w:r>
+              <w:rPr>
+                <w:sz w:val="20"/>
+                <w:szCs w:val="20"/>
+              </w:rPr>
+              <w:t xml:space="preserve"> </w:t>
+            </w:r>
+            <w:r>
+              <w:rPr>
+                <w:sz w:val="20"/>
+                <w:szCs w:val="20"/>
+              </w:rPr>
+              <w:t xml:space="preserve"> if</w:t>
+            </w:r>
+            <w:proofErr w:type="gramEnd"/>
+            <w:r>
+              <w:rPr>
+                <w:sz w:val="20"/>
+                <w:szCs w:val="20"/>
+              </w:rPr>
+              <w:t xml:space="preserve"> </w:t>
+            </w:r>
+            <w:proofErr w:type="spellStart"/>
+            <w:r>
+              <w:rPr>
+                <w:b/>
+                <w:sz w:val="20"/>
+                <w:szCs w:val="20"/>
+              </w:rPr>
+              <w:t>enable_custom_entities</w:t>
+            </w:r>
+            <w:proofErr w:type="spellEnd"/>
+            <w:r>
+              <w:rPr>
+                <w:sz w:val="20"/>
+                <w:szCs w:val="20"/>
+              </w:rPr>
+              <w:t xml:space="preserve"> was set to true</w:t>
+            </w:r>
+            <w:r>
+              <w:rPr>
+                <w:sz w:val="20"/>
+                <w:szCs w:val="20"/>
+              </w:rPr>
+              <w:t xml:space="preserve">. Set to 'none' </w:t>
+            </w:r>
+            <w:r>
+              <w:rPr>
+                <w:sz w:val="20"/>
+                <w:szCs w:val="20"/>
+              </w:rPr>
+              <w:t>if</w:t>
+            </w:r>
+            <w:r>
+              <w:rPr>
+                <w:sz w:val="20"/>
+                <w:szCs w:val="20"/>
+              </w:rPr>
+              <w:t xml:space="preserve"> custom model processing</w:t>
+            </w:r>
+            <w:r>
+              <w:rPr>
+                <w:sz w:val="20"/>
+                <w:szCs w:val="20"/>
+              </w:rPr>
+              <w:t xml:space="preserve"> is disabled.</w:t>
+            </w:r>
+          </w:p>
+        </w:tc>
+      </w:tr>
+    </w:tbl>
+    <w:p>
+      <w:pPr>
+        <w:rPr>
+          <w:rFonts w:asciiTheme="minorHAnsi" w:hAnsiTheme="minorHAnsi"/>
+        </w:rPr>
+      </w:pPr>
     </w:p>
     <w:p>
       <w:pPr>
@@ -4502,7 +5453,23 @@
           <w:ilvl w:val="0"/>
           <w:numId w:val="5"/>
         </w:numPr>
-        <w:ind w:left="1418" w:hanging="283"/>
+        <w:ind w:left="1260"/>
+      </w:pPr>
+      <w:r>
+        <w:rPr>
+          <w:rFonts w:asciiTheme="minorHAnsi" w:hAnsiTheme="minorHAnsi"/>
+        </w:rPr>
+        <w:t>Save the UIMA pipeline configuration file</w:t>
+      </w:r>
+    </w:p>
+    <w:p>
+      <w:pPr>
+        <w:pStyle w:val="ListParagraph"/>
+        <w:numPr>
+          <w:ilvl w:val="0"/>
+          <w:numId w:val="5"/>
+        </w:numPr>
+        <w:ind w:left="1260"/>
       </w:pPr>
       <w:r>
         <w:rPr>
@@ -4518,8 +5485,8 @@
       </w:r>
     </w:p>
     <w:sectPr>
-      <w:headerReference w:type="default" r:id="rId19"/>
-      <w:footerReference w:type="default" r:id="rId20"/>
+      <w:headerReference w:type="default" r:id="rId21"/>
+      <w:footerReference w:type="default" r:id="rId22"/>
       <w:pgSz w:w="11900" w:h="16840"/>
       <w:pgMar w:top="1440" w:right="1440" w:bottom="1440" w:left="1987" w:header="720" w:footer="720" w:gutter="0"/>
       <w:cols w:space="720"/>
@@ -4615,7 +5582,7 @@
             <w:rPr>
               <w:noProof/>
             </w:rPr>
-            <w:t>1</w:t>
+            <w:t>6</w:t>
           </w:r>
           <w:r>
             <w:fldChar w:fldCharType="end"/>
@@ -4830,7 +5797,10 @@
         </w:tcPr>
         <w:p>
           <w:r>
-            <w:t>06/04</w:t>
+            <w:t>23</w:t>
+          </w:r>
+          <w:r>
+            <w:t>/10</w:t>
           </w:r>
           <w:r>
             <w:t>/2017</w:t>
@@ -4848,7 +5818,7 @@
             <w:fldChar w:fldCharType="separate"/>
           </w:r>
           <w:r>
-            <w:t>1.0.0</w:t>
+            <w:t>1.2.0</w:t>
           </w:r>
           <w:r>
             <w:fldChar w:fldCharType="end"/>
@@ -4886,7 +5856,7 @@
 <w:numbering xmlns:wpc="http://schemas.microsoft.com/office/word/2010/wordprocessingCanvas" xmlns:mo="http://schemas.microsoft.com/office/mac/office/2008/main" xmlns:mc="http://schemas.openxmlformats.org/markup-compatibility/2006" xmlns:mv="urn:schemas-microsoft-com:mac:vml" xmlns:o="urn:schemas-microsoft-com:office:office" xmlns:r="http://schemas.openxmlformats.org/officeDocument/2006/relationships" xmlns:m="http://schemas.openxmlformats.org/officeDocument/2006/math" xmlns:v="urn:schemas-microsoft-com:vml" xmlns:wp14="http://schemas.microsoft.com/office/word/2010/wordprocessingDrawing" xmlns:wp="http://schemas.openxmlformats.org/drawingml/2006/wordprocessingDrawing" xmlns:w10="urn:schemas-microsoft-com:office:word" xmlns:w="http://schemas.openxmlformats.org/wordprocessingml/2006/main" xmlns:w14="http://schemas.microsoft.com/office/word/2010/wordml" xmlns:w15="http://schemas.microsoft.com/office/word/2012/wordml" xmlns:wpg="http://schemas.microsoft.com/office/word/2010/wordprocessingGroup" xmlns:wpi="http://schemas.microsoft.com/office/word/2010/wordprocessingInk" xmlns:wne="http://schemas.microsoft.com/office/word/2006/wordml" xmlns:wps="http://schemas.microsoft.com/office/word/2010/wordprocessingShape" mc:Ignorable="w14 w15 wp14">
   <w:numPicBullet w:numPicBulletId="0">
     <w:pict>
-      <v:shape id="_x0000_i1093" style="width:7pt;height:7pt" coordsize="21600,21600" o:bullet="t" stroked="f">
+      <v:shape id="_x0000_i1134" style="width:7pt;height:7pt" coordsize="21600,21600" o:bullet="t" stroked="f">
         <v:imagedata r:id="rId1" o:title=""/>
       </v:shape>
     </w:pict>
@@ -4987,6 +5957,119 @@
     </w:lvl>
   </w:abstractNum>
   <w:abstractNum w:abstractNumId="1">
+    <w:nsid w:val="0F8808F6"/>
+    <w:multiLevelType w:val="hybridMultilevel"/>
+    <w:tmpl w:val="E4C851D6"/>
+    <w:lvl w:ilvl="0" w:tplc="08090001">
+      <w:start w:val="1"/>
+      <w:numFmt w:val="bullet"/>
+      <w:lvlText w:val=""/>
+      <w:lvlJc w:val="left"/>
+      <w:pPr>
+        <w:ind w:left="1440" w:hanging="360"/>
+      </w:pPr>
+      <w:rPr>
+        <w:rFonts w:ascii="Symbol" w:hAnsi="Symbol" w:hint="default"/>
+      </w:rPr>
+    </w:lvl>
+    <w:lvl w:ilvl="1" w:tplc="08090003" w:tentative="1">
+      <w:start w:val="1"/>
+      <w:numFmt w:val="bullet"/>
+      <w:lvlText w:val="o"/>
+      <w:lvlJc w:val="left"/>
+      <w:pPr>
+        <w:ind w:left="2160" w:hanging="360"/>
+      </w:pPr>
+      <w:rPr>
+        <w:rFonts w:ascii="Courier New" w:hAnsi="Courier New" w:cs="Courier New" w:hint="default"/>
+      </w:rPr>
+    </w:lvl>
+    <w:lvl w:ilvl="2" w:tplc="08090005" w:tentative="1">
+      <w:start w:val="1"/>
+      <w:numFmt w:val="bullet"/>
+      <w:lvlText w:val=""/>
+      <w:lvlJc w:val="left"/>
+      <w:pPr>
+        <w:ind w:left="2880" w:hanging="360"/>
+      </w:pPr>
+      <w:rPr>
+        <w:rFonts w:ascii="Wingdings" w:hAnsi="Wingdings" w:hint="default"/>
+      </w:rPr>
+    </w:lvl>
+    <w:lvl w:ilvl="3" w:tplc="08090001" w:tentative="1">
+      <w:start w:val="1"/>
+      <w:numFmt w:val="bullet"/>
+      <w:lvlText w:val=""/>
+      <w:lvlJc w:val="left"/>
+      <w:pPr>
+        <w:ind w:left="3600" w:hanging="360"/>
+      </w:pPr>
+      <w:rPr>
+        <w:rFonts w:ascii="Symbol" w:hAnsi="Symbol" w:hint="default"/>
+      </w:rPr>
+    </w:lvl>
+    <w:lvl w:ilvl="4" w:tplc="08090003" w:tentative="1">
+      <w:start w:val="1"/>
+      <w:numFmt w:val="bullet"/>
+      <w:lvlText w:val="o"/>
+      <w:lvlJc w:val="left"/>
+      <w:pPr>
+        <w:ind w:left="4320" w:hanging="360"/>
+      </w:pPr>
+      <w:rPr>
+        <w:rFonts w:ascii="Courier New" w:hAnsi="Courier New" w:cs="Courier New" w:hint="default"/>
+      </w:rPr>
+    </w:lvl>
+    <w:lvl w:ilvl="5" w:tplc="08090005" w:tentative="1">
+      <w:start w:val="1"/>
+      <w:numFmt w:val="bullet"/>
+      <w:lvlText w:val=""/>
+      <w:lvlJc w:val="left"/>
+      <w:pPr>
+        <w:ind w:left="5040" w:hanging="360"/>
+      </w:pPr>
+      <w:rPr>
+        <w:rFonts w:ascii="Wingdings" w:hAnsi="Wingdings" w:hint="default"/>
+      </w:rPr>
+    </w:lvl>
+    <w:lvl w:ilvl="6" w:tplc="08090001" w:tentative="1">
+      <w:start w:val="1"/>
+      <w:numFmt w:val="bullet"/>
+      <w:lvlText w:val=""/>
+      <w:lvlJc w:val="left"/>
+      <w:pPr>
+        <w:ind w:left="5760" w:hanging="360"/>
+      </w:pPr>
+      <w:rPr>
+        <w:rFonts w:ascii="Symbol" w:hAnsi="Symbol" w:hint="default"/>
+      </w:rPr>
+    </w:lvl>
+    <w:lvl w:ilvl="7" w:tplc="08090003" w:tentative="1">
+      <w:start w:val="1"/>
+      <w:numFmt w:val="bullet"/>
+      <w:lvlText w:val="o"/>
+      <w:lvlJc w:val="left"/>
+      <w:pPr>
+        <w:ind w:left="6480" w:hanging="360"/>
+      </w:pPr>
+      <w:rPr>
+        <w:rFonts w:ascii="Courier New" w:hAnsi="Courier New" w:cs="Courier New" w:hint="default"/>
+      </w:rPr>
+    </w:lvl>
+    <w:lvl w:ilvl="8" w:tplc="08090005" w:tentative="1">
+      <w:start w:val="1"/>
+      <w:numFmt w:val="bullet"/>
+      <w:lvlText w:val=""/>
+      <w:lvlJc w:val="left"/>
+      <w:pPr>
+        <w:ind w:left="7200" w:hanging="360"/>
+      </w:pPr>
+      <w:rPr>
+        <w:rFonts w:ascii="Wingdings" w:hAnsi="Wingdings" w:hint="default"/>
+      </w:rPr>
+    </w:lvl>
+  </w:abstractNum>
+  <w:abstractNum w:abstractNumId="2">
     <w:nsid w:val="19824984"/>
     <w:multiLevelType w:val="hybridMultilevel"/>
     <w:tmpl w:val="28906110"/>
@@ -5099,7 +6182,120 @@
       </w:rPr>
     </w:lvl>
   </w:abstractNum>
-  <w:abstractNum w:abstractNumId="2">
+  <w:abstractNum w:abstractNumId="3">
+    <w:nsid w:val="1B925820"/>
+    <w:multiLevelType w:val="hybridMultilevel"/>
+    <w:tmpl w:val="3CD2A5A4"/>
+    <w:lvl w:ilvl="0" w:tplc="08090001">
+      <w:start w:val="1"/>
+      <w:numFmt w:val="bullet"/>
+      <w:lvlText w:val=""/>
+      <w:lvlJc w:val="left"/>
+      <w:pPr>
+        <w:ind w:left="1800" w:hanging="360"/>
+      </w:pPr>
+      <w:rPr>
+        <w:rFonts w:ascii="Symbol" w:hAnsi="Symbol" w:hint="default"/>
+      </w:rPr>
+    </w:lvl>
+    <w:lvl w:ilvl="1" w:tplc="08090003" w:tentative="1">
+      <w:start w:val="1"/>
+      <w:numFmt w:val="bullet"/>
+      <w:lvlText w:val="o"/>
+      <w:lvlJc w:val="left"/>
+      <w:pPr>
+        <w:ind w:left="2520" w:hanging="360"/>
+      </w:pPr>
+      <w:rPr>
+        <w:rFonts w:ascii="Courier New" w:hAnsi="Courier New" w:cs="Courier New" w:hint="default"/>
+      </w:rPr>
+    </w:lvl>
+    <w:lvl w:ilvl="2" w:tplc="08090005" w:tentative="1">
+      <w:start w:val="1"/>
+      <w:numFmt w:val="bullet"/>
+      <w:lvlText w:val=""/>
+      <w:lvlJc w:val="left"/>
+      <w:pPr>
+        <w:ind w:left="3240" w:hanging="360"/>
+      </w:pPr>
+      <w:rPr>
+        <w:rFonts w:ascii="Wingdings" w:hAnsi="Wingdings" w:hint="default"/>
+      </w:rPr>
+    </w:lvl>
+    <w:lvl w:ilvl="3" w:tplc="08090001" w:tentative="1">
+      <w:start w:val="1"/>
+      <w:numFmt w:val="bullet"/>
+      <w:lvlText w:val=""/>
+      <w:lvlJc w:val="left"/>
+      <w:pPr>
+        <w:ind w:left="3960" w:hanging="360"/>
+      </w:pPr>
+      <w:rPr>
+        <w:rFonts w:ascii="Symbol" w:hAnsi="Symbol" w:hint="default"/>
+      </w:rPr>
+    </w:lvl>
+    <w:lvl w:ilvl="4" w:tplc="08090003" w:tentative="1">
+      <w:start w:val="1"/>
+      <w:numFmt w:val="bullet"/>
+      <w:lvlText w:val="o"/>
+      <w:lvlJc w:val="left"/>
+      <w:pPr>
+        <w:ind w:left="4680" w:hanging="360"/>
+      </w:pPr>
+      <w:rPr>
+        <w:rFonts w:ascii="Courier New" w:hAnsi="Courier New" w:cs="Courier New" w:hint="default"/>
+      </w:rPr>
+    </w:lvl>
+    <w:lvl w:ilvl="5" w:tplc="08090005" w:tentative="1">
+      <w:start w:val="1"/>
+      <w:numFmt w:val="bullet"/>
+      <w:lvlText w:val=""/>
+      <w:lvlJc w:val="left"/>
+      <w:pPr>
+        <w:ind w:left="5400" w:hanging="360"/>
+      </w:pPr>
+      <w:rPr>
+        <w:rFonts w:ascii="Wingdings" w:hAnsi="Wingdings" w:hint="default"/>
+      </w:rPr>
+    </w:lvl>
+    <w:lvl w:ilvl="6" w:tplc="08090001" w:tentative="1">
+      <w:start w:val="1"/>
+      <w:numFmt w:val="bullet"/>
+      <w:lvlText w:val=""/>
+      <w:lvlJc w:val="left"/>
+      <w:pPr>
+        <w:ind w:left="6120" w:hanging="360"/>
+      </w:pPr>
+      <w:rPr>
+        <w:rFonts w:ascii="Symbol" w:hAnsi="Symbol" w:hint="default"/>
+      </w:rPr>
+    </w:lvl>
+    <w:lvl w:ilvl="7" w:tplc="08090003" w:tentative="1">
+      <w:start w:val="1"/>
+      <w:numFmt w:val="bullet"/>
+      <w:lvlText w:val="o"/>
+      <w:lvlJc w:val="left"/>
+      <w:pPr>
+        <w:ind w:left="6840" w:hanging="360"/>
+      </w:pPr>
+      <w:rPr>
+        <w:rFonts w:ascii="Courier New" w:hAnsi="Courier New" w:cs="Courier New" w:hint="default"/>
+      </w:rPr>
+    </w:lvl>
+    <w:lvl w:ilvl="8" w:tplc="08090005" w:tentative="1">
+      <w:start w:val="1"/>
+      <w:numFmt w:val="bullet"/>
+      <w:lvlText w:val=""/>
+      <w:lvlJc w:val="left"/>
+      <w:pPr>
+        <w:ind w:left="7560" w:hanging="360"/>
+      </w:pPr>
+      <w:rPr>
+        <w:rFonts w:ascii="Wingdings" w:hAnsi="Wingdings" w:hint="default"/>
+      </w:rPr>
+    </w:lvl>
+  </w:abstractNum>
+  <w:abstractNum w:abstractNumId="4">
     <w:nsid w:val="2E576C96"/>
     <w:multiLevelType w:val="multilevel"/>
     <w:tmpl w:val="E8D4AAB6"/>
@@ -5109,7 +6305,7 @@
       <w:lvlText w:val=""/>
       <w:lvlJc w:val="left"/>
       <w:pPr>
-        <w:ind w:left="1440" w:hanging="360"/>
+        <w:ind w:left="1980" w:hanging="360"/>
       </w:pPr>
       <w:rPr>
         <w:rFonts w:ascii="Symbol" w:hAnsi="Symbol" w:cs="Symbol" w:hint="default"/>
@@ -5121,7 +6317,7 @@
       <w:lvlText w:val="o"/>
       <w:lvlJc w:val="left"/>
       <w:pPr>
-        <w:ind w:left="2160" w:hanging="360"/>
+        <w:ind w:left="2700" w:hanging="360"/>
       </w:pPr>
       <w:rPr>
         <w:rFonts w:ascii="Courier New" w:hAnsi="Courier New" w:cs="Courier New" w:hint="default"/>
@@ -5133,7 +6329,7 @@
       <w:lvlText w:val=""/>
       <w:lvlJc w:val="left"/>
       <w:pPr>
-        <w:ind w:left="2880" w:hanging="360"/>
+        <w:ind w:left="3420" w:hanging="360"/>
       </w:pPr>
       <w:rPr>
         <w:rFonts w:ascii="Wingdings" w:hAnsi="Wingdings" w:cs="Wingdings" w:hint="default"/>
@@ -5145,7 +6341,7 @@
       <w:lvlText w:val=""/>
       <w:lvlJc w:val="left"/>
       <w:pPr>
-        <w:ind w:left="3600" w:hanging="360"/>
+        <w:ind w:left="4140" w:hanging="360"/>
       </w:pPr>
       <w:rPr>
         <w:rFonts w:ascii="Symbol" w:hAnsi="Symbol" w:cs="Symbol" w:hint="default"/>
@@ -5157,7 +6353,7 @@
       <w:lvlText w:val="o"/>
       <w:lvlJc w:val="left"/>
       <w:pPr>
-        <w:ind w:left="4320" w:hanging="360"/>
+        <w:ind w:left="4860" w:hanging="360"/>
       </w:pPr>
       <w:rPr>
         <w:rFonts w:ascii="Courier New" w:hAnsi="Courier New" w:cs="Courier New" w:hint="default"/>
@@ -5169,7 +6365,7 @@
       <w:lvlText w:val=""/>
       <w:lvlJc w:val="left"/>
       <w:pPr>
-        <w:ind w:left="5040" w:hanging="360"/>
+        <w:ind w:left="5580" w:hanging="360"/>
       </w:pPr>
       <w:rPr>
         <w:rFonts w:ascii="Wingdings" w:hAnsi="Wingdings" w:cs="Wingdings" w:hint="default"/>
@@ -5181,7 +6377,7 @@
       <w:lvlText w:val=""/>
       <w:lvlJc w:val="left"/>
       <w:pPr>
-        <w:ind w:left="5760" w:hanging="360"/>
+        <w:ind w:left="6300" w:hanging="360"/>
       </w:pPr>
       <w:rPr>
         <w:rFonts w:ascii="Symbol" w:hAnsi="Symbol" w:cs="Symbol" w:hint="default"/>
@@ -5193,7 +6389,7 @@
       <w:lvlText w:val="o"/>
       <w:lvlJc w:val="left"/>
       <w:pPr>
-        <w:ind w:left="6480" w:hanging="360"/>
+        <w:ind w:left="7020" w:hanging="360"/>
       </w:pPr>
       <w:rPr>
         <w:rFonts w:ascii="Courier New" w:hAnsi="Courier New" w:cs="Courier New" w:hint="default"/>
@@ -5205,14 +6401,14 @@
       <w:lvlText w:val=""/>
       <w:lvlJc w:val="left"/>
       <w:pPr>
-        <w:ind w:left="7200" w:hanging="360"/>
+        <w:ind w:left="7740" w:hanging="360"/>
       </w:pPr>
       <w:rPr>
         <w:rFonts w:ascii="Wingdings" w:hAnsi="Wingdings" w:cs="Wingdings" w:hint="default"/>
       </w:rPr>
     </w:lvl>
   </w:abstractNum>
-  <w:abstractNum w:abstractNumId="3">
+  <w:abstractNum w:abstractNumId="5">
     <w:nsid w:val="483F665A"/>
     <w:multiLevelType w:val="multilevel"/>
     <w:tmpl w:val="C92410A0"/>
@@ -5325,7 +6521,7 @@
       </w:rPr>
     </w:lvl>
   </w:abstractNum>
-  <w:abstractNum w:abstractNumId="4">
+  <w:abstractNum w:abstractNumId="6">
     <w:nsid w:val="58656854"/>
     <w:multiLevelType w:val="hybridMultilevel"/>
     <w:tmpl w:val="5728F762"/>
@@ -5438,7 +6634,7 @@
       </w:rPr>
     </w:lvl>
   </w:abstractNum>
-  <w:abstractNum w:abstractNumId="5">
+  <w:abstractNum w:abstractNumId="7">
     <w:nsid w:val="5BBE45BD"/>
     <w:multiLevelType w:val="hybridMultilevel"/>
     <w:tmpl w:val="5EB4942A"/>
@@ -5551,7 +6747,7 @@
       </w:rPr>
     </w:lvl>
   </w:abstractNum>
-  <w:abstractNum w:abstractNumId="6">
+  <w:abstractNum w:abstractNumId="8">
     <w:nsid w:val="5DFD09EF"/>
     <w:multiLevelType w:val="multilevel"/>
     <w:tmpl w:val="A398AB44"/>
@@ -5637,7 +6833,7 @@
       </w:pPr>
     </w:lvl>
   </w:abstractNum>
-  <w:abstractNum w:abstractNumId="7">
+  <w:abstractNum w:abstractNumId="9">
     <w:nsid w:val="693430C2"/>
     <w:multiLevelType w:val="multilevel"/>
     <w:tmpl w:val="89DE6E1A"/>
@@ -5647,7 +6843,7 @@
       <w:lvlText w:val=""/>
       <w:lvlJc w:val="left"/>
       <w:pPr>
-        <w:ind w:left="1440" w:hanging="360"/>
+        <w:ind w:left="720" w:hanging="360"/>
       </w:pPr>
       <w:rPr>
         <w:rFonts w:ascii="Symbol" w:hAnsi="Symbol" w:cs="Symbol" w:hint="default"/>
@@ -5659,7 +6855,7 @@
       <w:lvlText w:val="o"/>
       <w:lvlJc w:val="left"/>
       <w:pPr>
-        <w:ind w:left="2160" w:hanging="360"/>
+        <w:ind w:left="1440" w:hanging="360"/>
       </w:pPr>
       <w:rPr>
         <w:rFonts w:ascii="Courier New" w:hAnsi="Courier New" w:cs="Courier New" w:hint="default"/>
@@ -5671,7 +6867,7 @@
       <w:lvlText w:val=""/>
       <w:lvlJc w:val="left"/>
       <w:pPr>
-        <w:ind w:left="2880" w:hanging="360"/>
+        <w:ind w:left="2160" w:hanging="360"/>
       </w:pPr>
       <w:rPr>
         <w:rFonts w:ascii="Wingdings" w:hAnsi="Wingdings" w:cs="Wingdings" w:hint="default"/>
@@ -5683,7 +6879,7 @@
       <w:lvlText w:val=""/>
       <w:lvlJc w:val="left"/>
       <w:pPr>
-        <w:ind w:left="3600" w:hanging="360"/>
+        <w:ind w:left="2880" w:hanging="360"/>
       </w:pPr>
       <w:rPr>
         <w:rFonts w:ascii="Symbol" w:hAnsi="Symbol" w:cs="Symbol" w:hint="default"/>
@@ -5695,7 +6891,7 @@
       <w:lvlText w:val="o"/>
       <w:lvlJc w:val="left"/>
       <w:pPr>
-        <w:ind w:left="4320" w:hanging="360"/>
+        <w:ind w:left="3600" w:hanging="360"/>
       </w:pPr>
       <w:rPr>
         <w:rFonts w:ascii="Courier New" w:hAnsi="Courier New" w:cs="Courier New" w:hint="default"/>
@@ -5707,7 +6903,7 @@
       <w:lvlText w:val=""/>
       <w:lvlJc w:val="left"/>
       <w:pPr>
-        <w:ind w:left="5040" w:hanging="360"/>
+        <w:ind w:left="4320" w:hanging="360"/>
       </w:pPr>
       <w:rPr>
         <w:rFonts w:ascii="Wingdings" w:hAnsi="Wingdings" w:cs="Wingdings" w:hint="default"/>
@@ -5719,7 +6915,7 @@
       <w:lvlText w:val=""/>
       <w:lvlJc w:val="left"/>
       <w:pPr>
-        <w:ind w:left="5760" w:hanging="360"/>
+        <w:ind w:left="5040" w:hanging="360"/>
       </w:pPr>
       <w:rPr>
         <w:rFonts w:ascii="Symbol" w:hAnsi="Symbol" w:cs="Symbol" w:hint="default"/>
@@ -5731,7 +6927,7 @@
       <w:lvlText w:val="o"/>
       <w:lvlJc w:val="left"/>
       <w:pPr>
-        <w:ind w:left="6480" w:hanging="360"/>
+        <w:ind w:left="5760" w:hanging="360"/>
       </w:pPr>
       <w:rPr>
         <w:rFonts w:ascii="Courier New" w:hAnsi="Courier New" w:cs="Courier New" w:hint="default"/>
@@ -5743,14 +6939,14 @@
       <w:lvlText w:val=""/>
       <w:lvlJc w:val="left"/>
       <w:pPr>
-        <w:ind w:left="7200" w:hanging="360"/>
+        <w:ind w:left="6480" w:hanging="360"/>
       </w:pPr>
       <w:rPr>
         <w:rFonts w:ascii="Wingdings" w:hAnsi="Wingdings" w:cs="Wingdings" w:hint="default"/>
       </w:rPr>
     </w:lvl>
   </w:abstractNum>
-  <w:abstractNum w:abstractNumId="8">
+  <w:abstractNum w:abstractNumId="10">
     <w:nsid w:val="72270A27"/>
     <w:multiLevelType w:val="hybridMultilevel"/>
     <w:tmpl w:val="351486D2"/>
@@ -5863,7 +7059,7 @@
       </w:rPr>
     </w:lvl>
   </w:abstractNum>
-  <w:abstractNum w:abstractNumId="9">
+  <w:abstractNum w:abstractNumId="11">
     <w:nsid w:val="78F23ECD"/>
     <w:multiLevelType w:val="hybridMultilevel"/>
     <w:tmpl w:val="EE829838"/>
@@ -5980,31 +7176,37 @@
     <w:abstractNumId w:val="0"/>
   </w:num>
   <w:num w:numId="2">
+    <w:abstractNumId w:val="8"/>
+  </w:num>
+  <w:num w:numId="3">
+    <w:abstractNumId w:val="9"/>
+  </w:num>
+  <w:num w:numId="4">
+    <w:abstractNumId w:val="4"/>
+  </w:num>
+  <w:num w:numId="5">
+    <w:abstractNumId w:val="5"/>
+  </w:num>
+  <w:num w:numId="6">
+    <w:abstractNumId w:val="10"/>
+  </w:num>
+  <w:num w:numId="7">
+    <w:abstractNumId w:val="2"/>
+  </w:num>
+  <w:num w:numId="8">
+    <w:abstractNumId w:val="11"/>
+  </w:num>
+  <w:num w:numId="9">
     <w:abstractNumId w:val="6"/>
   </w:num>
-  <w:num w:numId="3">
+  <w:num w:numId="10">
     <w:abstractNumId w:val="7"/>
   </w:num>
-  <w:num w:numId="4">
-    <w:abstractNumId w:val="2"/>
-  </w:num>
-  <w:num w:numId="5">
+  <w:num w:numId="11">
     <w:abstractNumId w:val="3"/>
   </w:num>
-  <w:num w:numId="6">
-    <w:abstractNumId w:val="8"/>
-  </w:num>
-  <w:num w:numId="7">
+  <w:num w:numId="12">
     <w:abstractNumId w:val="1"/>
-  </w:num>
-  <w:num w:numId="8">
-    <w:abstractNumId w:val="9"/>
-  </w:num>
-  <w:num w:numId="9">
-    <w:abstractNumId w:val="4"/>
-  </w:num>
-  <w:num w:numId="10">
-    <w:abstractNumId w:val="5"/>
   </w:num>
 </w:numbering>
 </file>
@@ -7839,7 +9041,7 @@
 </file>
 
 <file path=customXml/itemProps1.xml><?xml version="1.0" encoding="utf-8"?>
-<ds:datastoreItem xmlns:ds="http://schemas.openxmlformats.org/officeDocument/2006/customXml" ds:itemID="{15FDE4CB-E209-7A4B-8B32-570C649D3CDC}">
+<ds:datastoreItem xmlns:ds="http://schemas.openxmlformats.org/officeDocument/2006/customXml" ds:itemID="{FFC459CB-EAF8-DA4F-97AD-C4461044501B}">
   <ds:schemaRefs>
     <ds:schemaRef ds:uri="http://schemas.openxmlformats.org/officeDocument/2006/bibliography"/>
   </ds:schemaRefs>

</xml_diff>